<commit_message>
Se hacen unos ultimos ajustes en comentarios
</commit_message>
<xml_diff>
--- a/informe_desafio_2.docx
+++ b/informe_desafio_2.docx
@@ -1,6 +1,6 @@
 
 <file path=word/document.xml><?xml version="1.0" encoding="utf-8"?>
-<w:document xmlns:wpc="http://schemas.microsoft.com/office/word/2010/wordprocessingCanvas" xmlns:cx="http://schemas.microsoft.com/office/drawing/2014/chartex" xmlns:cx1="http://schemas.microsoft.com/office/drawing/2015/9/8/chartex" xmlns:cx2="http://schemas.microsoft.com/office/drawing/2015/10/21/chartex" xmlns:cx3="http://schemas.microsoft.com/office/drawing/2016/5/9/chartex" xmlns:cx4="http://schemas.microsoft.com/office/drawing/2016/5/10/chartex" xmlns:cx5="http://schemas.microsoft.com/office/drawing/2016/5/11/chartex" xmlns:cx6="http://schemas.microsoft.com/office/drawing/2016/5/12/chartex" xmlns:cx7="http://schemas.microsoft.com/office/drawing/2016/5/13/chartex" xmlns:cx8="http://schemas.microsoft.com/office/drawing/2016/5/14/chartex" xmlns:mc="http://schemas.openxmlformats.org/markup-compatibility/2006" xmlns:aink="http://schemas.microsoft.com/office/drawing/2016/ink" xmlns:am3d="http://schemas.microsoft.com/office/drawing/2017/model3d" xmlns:o="urn:schemas-microsoft-com:office:office" xmlns:oel="http://schemas.microsoft.com/office/2019/extlst" xmlns:r="http://schemas.openxmlformats.org/officeDocument/2006/relationships" xmlns:m="http://schemas.openxmlformats.org/officeDocument/2006/math" xmlns:v="urn:schemas-microsoft-com:vml" xmlns:wp14="http://schemas.microsoft.com/office/word/2010/wordprocessingDrawing" xmlns:wp="http://schemas.openxmlformats.org/drawingml/2006/wordprocessingDrawing" xmlns:w10="urn:schemas-microsoft-com:office:word" xmlns:w="http://schemas.openxmlformats.org/wordprocessingml/2006/main" xmlns:w14="http://schemas.microsoft.com/office/word/2010/wordml" xmlns:w15="http://schemas.microsoft.com/office/word/2012/wordml" xmlns:w16cex="http://schemas.microsoft.com/office/word/2018/wordml/cex" xmlns:w16cid="http://schemas.microsoft.com/office/word/2016/wordml/cid" xmlns:w16="http://schemas.microsoft.com/office/word/2018/wordml" xmlns:w16sdtdh="http://schemas.microsoft.com/office/word/2020/wordml/sdtdatahash" xmlns:w16se="http://schemas.microsoft.com/office/word/2015/wordml/symex" xmlns:wpg="http://schemas.microsoft.com/office/word/2010/wordprocessingGroup" xmlns:wpi="http://schemas.microsoft.com/office/word/2010/wordprocessingInk" xmlns:wne="http://schemas.microsoft.com/office/word/2006/wordml" xmlns:wps="http://schemas.microsoft.com/office/word/2010/wordprocessingShape" mc:Ignorable="w14 w15 w16se w16cid w16 w16cex w16sdtdh wp14">
+<w:document xmlns:wpc="http://schemas.microsoft.com/office/word/2010/wordprocessingCanvas" xmlns:cx="http://schemas.microsoft.com/office/drawing/2014/chartex" xmlns:cx1="http://schemas.microsoft.com/office/drawing/2015/9/8/chartex" xmlns:cx2="http://schemas.microsoft.com/office/drawing/2015/10/21/chartex" xmlns:cx3="http://schemas.microsoft.com/office/drawing/2016/5/9/chartex" xmlns:cx4="http://schemas.microsoft.com/office/drawing/2016/5/10/chartex" xmlns:cx5="http://schemas.microsoft.com/office/drawing/2016/5/11/chartex" xmlns:cx6="http://schemas.microsoft.com/office/drawing/2016/5/12/chartex" xmlns:cx7="http://schemas.microsoft.com/office/drawing/2016/5/13/chartex" xmlns:cx8="http://schemas.microsoft.com/office/drawing/2016/5/14/chartex" xmlns:mc="http://schemas.openxmlformats.org/markup-compatibility/2006" xmlns:aink="http://schemas.microsoft.com/office/drawing/2016/ink" xmlns:am3d="http://schemas.microsoft.com/office/drawing/2017/model3d" xmlns:o="urn:schemas-microsoft-com:office:office" xmlns:oel="http://schemas.microsoft.com/office/2019/extlst" xmlns:r="http://schemas.openxmlformats.org/officeDocument/2006/relationships" xmlns:m="http://schemas.openxmlformats.org/officeDocument/2006/math" xmlns:v="urn:schemas-microsoft-com:vml" xmlns:wp14="http://schemas.microsoft.com/office/word/2010/wordprocessingDrawing" xmlns:wp="http://schemas.openxmlformats.org/drawingml/2006/wordprocessingDrawing" xmlns:w10="urn:schemas-microsoft-com:office:word" xmlns:w="http://schemas.openxmlformats.org/wordprocessingml/2006/main" xmlns:w14="http://schemas.microsoft.com/office/word/2010/wordml" xmlns:w15="http://schemas.microsoft.com/office/word/2012/wordml" xmlns:w16cex="http://schemas.microsoft.com/office/word/2018/wordml/cex" xmlns:w16cid="http://schemas.microsoft.com/office/word/2016/wordml/cid" xmlns:w16="http://schemas.microsoft.com/office/word/2018/wordml" xmlns:w16du="http://schemas.microsoft.com/office/word/2023/wordml/word16du" xmlns:w16sdtdh="http://schemas.microsoft.com/office/word/2020/wordml/sdtdatahash" xmlns:w16se="http://schemas.microsoft.com/office/word/2015/wordml/symex" xmlns:wpg="http://schemas.microsoft.com/office/word/2010/wordprocessingGroup" xmlns:wpi="http://schemas.microsoft.com/office/word/2010/wordprocessingInk" xmlns:wne="http://schemas.microsoft.com/office/word/2006/wordml" xmlns:wps="http://schemas.microsoft.com/office/word/2010/wordprocessingShape" mc:Ignorable="w14 w15 w16se w16cid w16 w16cex w16sdtdh w16du wp14">
   <w:body>
     <w:p>
       <w:pPr>
@@ -65,7 +65,7 @@
                     </pic:cNvPicPr>
                   </pic:nvPicPr>
                   <pic:blipFill>
-                    <a:blip r:embed="rId5" cstate="print">
+                    <a:blip r:embed="rId7" cstate="print">
                       <a:extLst>
                         <a:ext uri="{28A0092B-C50C-407E-A947-70E740481C1C}">
                           <a14:useLocalDpi xmlns:a14="http://schemas.microsoft.com/office/drawing/2010/main" val="0"/>
@@ -1162,7 +1162,7 @@
                     <pic:cNvPicPr/>
                   </pic:nvPicPr>
                   <pic:blipFill>
-                    <a:blip r:embed="rId6"/>
+                    <a:blip r:embed="rId8"/>
                     <a:stretch>
                       <a:fillRect/>
                     </a:stretch>
@@ -1218,43 +1218,7 @@
           <w:szCs w:val="24"/>
           <w:lang w:val="es-ES"/>
         </w:rPr>
-        <w:t>t2</w:t>
-      </w:r>
-      <w:r>
-        <w:rPr>
-          <w:rFonts w:ascii="Times New Roman" w:hAnsi="Times New Roman" w:cs="Times New Roman"/>
-          <w:sz w:val="24"/>
-          <w:szCs w:val="24"/>
-          <w:lang w:val="es-ES"/>
-        </w:rPr>
-        <w:t xml:space="preserve">: Tiempo desde la estación actual hasta la estación </w:t>
-      </w:r>
-      <w:r>
-        <w:rPr>
-          <w:rFonts w:ascii="Times New Roman" w:hAnsi="Times New Roman" w:cs="Times New Roman"/>
-          <w:sz w:val="24"/>
-          <w:szCs w:val="24"/>
-          <w:lang w:val="es-ES"/>
-        </w:rPr>
-        <w:t xml:space="preserve">anterior </w:t>
-      </w:r>
-      <w:r>
-        <w:rPr>
-          <w:rFonts w:ascii="Times New Roman" w:hAnsi="Times New Roman" w:cs="Times New Roman"/>
-          <w:sz w:val="24"/>
-          <w:szCs w:val="24"/>
-          <w:lang w:val="es-ES"/>
-        </w:rPr>
-        <w:t xml:space="preserve">y </w:t>
-      </w:r>
-      <w:r>
-        <w:rPr>
-          <w:rFonts w:ascii="Times New Roman" w:hAnsi="Times New Roman" w:cs="Times New Roman"/>
-          <w:sz w:val="24"/>
-          <w:szCs w:val="24"/>
-          <w:lang w:val="es-ES"/>
-        </w:rPr>
-        <w:t>viceversa.</w:t>
+        <w:t>t2: Tiempo desde la estación actual hasta la estación anterior y viceversa.</w:t>
       </w:r>
     </w:p>
     <w:p>
@@ -2164,9 +2128,19 @@
           <w:szCs w:val="24"/>
         </w:rPr>
         <w:lastRenderedPageBreak/>
-        <w:t>Estacion:</w:t>
+        <w:t>Estacion</w:t>
       </w:r>
       <w:proofErr w:type="spellEnd"/>
+      <w:r>
+        <w:rPr>
+          <w:rFonts w:ascii="Times New Roman" w:hAnsi="Times New Roman" w:cs="Times New Roman"/>
+          <w:b/>
+          <w:bCs/>
+          <w:sz w:val="24"/>
+          <w:szCs w:val="24"/>
+        </w:rPr>
+        <w:t>:</w:t>
+      </w:r>
     </w:p>
     <w:p>
       <w:pPr>
@@ -2554,6 +2528,7 @@
         </w:rPr>
         <w:t>LineaMetro</w:t>
       </w:r>
+      <w:proofErr w:type="spellEnd"/>
       <w:r>
         <w:rPr>
           <w:rFonts w:ascii="Times New Roman" w:hAnsi="Times New Roman" w:cs="Times New Roman"/>
@@ -2562,7 +2537,6 @@
         </w:rPr>
         <w:t>.</w:t>
       </w:r>
-      <w:proofErr w:type="spellEnd"/>
     </w:p>
     <w:p>
       <w:pPr>
@@ -2658,6 +2632,7 @@
         </w:rPr>
         <w:t>Estacion</w:t>
       </w:r>
+      <w:proofErr w:type="spellEnd"/>
       <w:r>
         <w:rPr>
           <w:rFonts w:ascii="Times New Roman" w:hAnsi="Times New Roman" w:cs="Times New Roman"/>
@@ -2666,7 +2641,6 @@
         </w:rPr>
         <w:t>.</w:t>
       </w:r>
-      <w:proofErr w:type="spellEnd"/>
     </w:p>
     <w:p>
       <w:pPr>
@@ -2788,7 +2762,7 @@
                     <pic:cNvPicPr/>
                   </pic:nvPicPr>
                   <pic:blipFill>
-                    <a:blip r:embed="rId7"/>
+                    <a:blip r:embed="rId9"/>
                     <a:stretch>
                       <a:fillRect/>
                     </a:stretch>
@@ -2845,6 +2819,156 @@
       </w:pPr>
     </w:p>
     <w:p>
+      <w:pPr>
+        <w:rPr>
+          <w:rFonts w:ascii="Times New Roman" w:hAnsi="Times New Roman" w:cs="Times New Roman"/>
+          <w:sz w:val="24"/>
+          <w:szCs w:val="24"/>
+        </w:rPr>
+      </w:pPr>
+    </w:p>
+    <w:p>
+      <w:pPr>
+        <w:rPr>
+          <w:rFonts w:ascii="Times New Roman" w:hAnsi="Times New Roman" w:cs="Times New Roman"/>
+          <w:b/>
+          <w:bCs/>
+          <w:sz w:val="24"/>
+          <w:szCs w:val="24"/>
+        </w:rPr>
+      </w:pPr>
+      <w:r>
+        <w:rPr>
+          <w:rFonts w:ascii="Times New Roman" w:hAnsi="Times New Roman" w:cs="Times New Roman"/>
+          <w:b/>
+          <w:bCs/>
+          <w:sz w:val="24"/>
+          <w:szCs w:val="24"/>
+        </w:rPr>
+        <w:lastRenderedPageBreak/>
+        <w:t>4-</w:t>
+      </w:r>
+      <w:r>
+        <w:rPr>
+          <w:rFonts w:ascii="Times New Roman" w:hAnsi="Times New Roman" w:cs="Times New Roman"/>
+          <w:b/>
+          <w:bCs/>
+          <w:sz w:val="24"/>
+          <w:szCs w:val="24"/>
+        </w:rPr>
+        <w:t>Problemas de desarrollo que afrontó</w:t>
+      </w:r>
+      <w:r>
+        <w:rPr>
+          <w:rFonts w:ascii="Times New Roman" w:hAnsi="Times New Roman" w:cs="Times New Roman"/>
+          <w:b/>
+          <w:bCs/>
+          <w:sz w:val="24"/>
+          <w:szCs w:val="24"/>
+        </w:rPr>
+        <w:t>:</w:t>
+      </w:r>
+    </w:p>
+    <w:p>
+      <w:pPr>
+        <w:rPr>
+          <w:rFonts w:ascii="Times New Roman" w:hAnsi="Times New Roman" w:cs="Times New Roman"/>
+          <w:sz w:val="24"/>
+          <w:szCs w:val="24"/>
+        </w:rPr>
+      </w:pPr>
+      <w:r>
+        <w:rPr>
+          <w:rFonts w:ascii="Times New Roman" w:hAnsi="Times New Roman" w:cs="Times New Roman"/>
+          <w:sz w:val="24"/>
+          <w:szCs w:val="24"/>
+        </w:rPr>
+        <w:t xml:space="preserve">Un problema que se afronto es definir que iba a ir en cada clase sus atributos y métodos </w:t>
+      </w:r>
+      <w:r>
+        <w:rPr>
+          <w:rFonts w:ascii="Times New Roman" w:hAnsi="Times New Roman" w:cs="Times New Roman"/>
+          <w:sz w:val="24"/>
+          <w:szCs w:val="24"/>
+        </w:rPr>
+        <w:t>para</w:t>
+      </w:r>
+      <w:r>
+        <w:rPr>
+          <w:rFonts w:ascii="Times New Roman" w:hAnsi="Times New Roman" w:cs="Times New Roman"/>
+          <w:sz w:val="24"/>
+          <w:szCs w:val="24"/>
+        </w:rPr>
+        <w:t xml:space="preserve"> tener una estructura para empezar a desarrollar el desafío.</w:t>
+      </w:r>
+    </w:p>
+    <w:p>
+      <w:pPr>
+        <w:rPr>
+          <w:rFonts w:ascii="Times New Roman" w:hAnsi="Times New Roman" w:cs="Times New Roman"/>
+          <w:sz w:val="24"/>
+          <w:szCs w:val="24"/>
+        </w:rPr>
+      </w:pPr>
+      <w:r>
+        <w:rPr>
+          <w:rFonts w:ascii="Times New Roman" w:hAnsi="Times New Roman" w:cs="Times New Roman"/>
+          <w:sz w:val="24"/>
+          <w:szCs w:val="24"/>
+        </w:rPr>
+        <w:t xml:space="preserve">Sin ser consientes estábamos usando mucho el método </w:t>
+      </w:r>
+      <w:proofErr w:type="gramStart"/>
+      <w:r>
+        <w:rPr>
+          <w:rFonts w:ascii="Times New Roman" w:hAnsi="Times New Roman" w:cs="Times New Roman"/>
+          <w:sz w:val="24"/>
+          <w:szCs w:val="24"/>
+        </w:rPr>
+        <w:t>cin.ignore</w:t>
+      </w:r>
+      <w:proofErr w:type="gramEnd"/>
+      <w:r>
+        <w:rPr>
+          <w:rFonts w:ascii="Times New Roman" w:hAnsi="Times New Roman" w:cs="Times New Roman"/>
+          <w:sz w:val="24"/>
+          <w:szCs w:val="24"/>
+        </w:rPr>
+        <w:t>();</w:t>
+      </w:r>
+      <w:r>
+        <w:rPr>
+          <w:rFonts w:ascii="Times New Roman" w:hAnsi="Times New Roman" w:cs="Times New Roman"/>
+          <w:sz w:val="24"/>
+          <w:szCs w:val="24"/>
+        </w:rPr>
+        <w:t xml:space="preserve"> sin darnos cuenta que este hacia que muchas veces se perdiera la información que el usuario ingresaba y por lo tanto las funciones no podían realizar su trabajo.</w:t>
+      </w:r>
+    </w:p>
+    <w:p>
+      <w:pPr>
+        <w:rPr>
+          <w:rFonts w:ascii="Times New Roman" w:hAnsi="Times New Roman" w:cs="Times New Roman"/>
+          <w:sz w:val="24"/>
+          <w:szCs w:val="24"/>
+        </w:rPr>
+      </w:pPr>
+      <w:r>
+        <w:rPr>
+          <w:rFonts w:ascii="Times New Roman" w:hAnsi="Times New Roman" w:cs="Times New Roman"/>
+          <w:sz w:val="24"/>
+          <w:szCs w:val="24"/>
+        </w:rPr>
+        <w:t>En cada caso teníamos que manejar varias excepciones para los diferentes casos que se presentaran y que el sistema no se cayera o a su vez los otros casos</w:t>
+      </w:r>
+      <w:r>
+        <w:rPr>
+          <w:rFonts w:ascii="Times New Roman" w:hAnsi="Times New Roman" w:cs="Times New Roman"/>
+          <w:sz w:val="24"/>
+          <w:szCs w:val="24"/>
+        </w:rPr>
+        <w:t xml:space="preserve"> no realizaran de manera correcta su funcionamiento</w:t>
+      </w:r>
       <w:r>
         <w:rPr>
           <w:rFonts w:ascii="Times New Roman" w:hAnsi="Times New Roman" w:cs="Times New Roman"/>
@@ -2853,6 +2977,777 @@
         </w:rPr>
         <w:t xml:space="preserve"> </w:t>
       </w:r>
+      <w:r>
+        <w:rPr>
+          <w:rFonts w:ascii="Times New Roman" w:hAnsi="Times New Roman" w:cs="Times New Roman"/>
+          <w:sz w:val="24"/>
+          <w:szCs w:val="24"/>
+        </w:rPr>
+        <w:t>simplemente porque había fallado una excepción y esto hacia que la red metro no fuera la correcta</w:t>
+      </w:r>
+    </w:p>
+    <w:p>
+      <w:pPr>
+        <w:rPr>
+          <w:rFonts w:ascii="Times New Roman" w:hAnsi="Times New Roman" w:cs="Times New Roman"/>
+          <w:sz w:val="24"/>
+          <w:szCs w:val="24"/>
+        </w:rPr>
+      </w:pPr>
+      <w:r>
+        <w:rPr>
+          <w:rFonts w:ascii="Times New Roman" w:hAnsi="Times New Roman" w:cs="Times New Roman"/>
+          <w:sz w:val="24"/>
+          <w:szCs w:val="24"/>
+        </w:rPr>
+        <w:t>Varias veces presentábamos problemas al no poner las cabeceras de las funciones en los headers y esto provocaba que el programa no corriera.</w:t>
+      </w:r>
+    </w:p>
+    <w:p>
+      <w:pPr>
+        <w:rPr>
+          <w:rFonts w:ascii="Times New Roman" w:hAnsi="Times New Roman" w:cs="Times New Roman"/>
+          <w:sz w:val="24"/>
+          <w:szCs w:val="24"/>
+        </w:rPr>
+      </w:pPr>
+      <w:r>
+        <w:rPr>
+          <w:rFonts w:ascii="Times New Roman" w:hAnsi="Times New Roman" w:cs="Times New Roman"/>
+          <w:sz w:val="24"/>
+          <w:szCs w:val="24"/>
+        </w:rPr>
+        <w:t>Para calcular el tiempo entre estaciones</w:t>
+      </w:r>
+      <w:r>
+        <w:rPr>
+          <w:rFonts w:ascii="Times New Roman" w:hAnsi="Times New Roman" w:cs="Times New Roman"/>
+          <w:sz w:val="24"/>
+          <w:szCs w:val="24"/>
+        </w:rPr>
+        <w:t xml:space="preserve"> de </w:t>
+      </w:r>
+      <w:r>
+        <w:rPr>
+          <w:rFonts w:ascii="Times New Roman" w:hAnsi="Times New Roman" w:cs="Times New Roman"/>
+          <w:sz w:val="24"/>
+          <w:szCs w:val="24"/>
+        </w:rPr>
+        <w:t>esta</w:t>
+      </w:r>
+      <w:r>
+        <w:rPr>
+          <w:rFonts w:ascii="Times New Roman" w:hAnsi="Times New Roman" w:cs="Times New Roman"/>
+          <w:sz w:val="24"/>
+          <w:szCs w:val="24"/>
+        </w:rPr>
+        <w:t xml:space="preserve"> </w:t>
+      </w:r>
+      <w:r>
+        <w:rPr>
+          <w:rFonts w:ascii="Times New Roman" w:hAnsi="Times New Roman" w:cs="Times New Roman"/>
+          <w:sz w:val="24"/>
+          <w:szCs w:val="24"/>
+        </w:rPr>
+        <w:t>línea</w:t>
+      </w:r>
+      <w:r>
+        <w:rPr>
+          <w:rFonts w:ascii="Times New Roman" w:hAnsi="Times New Roman" w:cs="Times New Roman"/>
+          <w:sz w:val="24"/>
+          <w:szCs w:val="24"/>
+        </w:rPr>
+        <w:t xml:space="preserve"> no </w:t>
+      </w:r>
+      <w:r>
+        <w:rPr>
+          <w:rFonts w:ascii="Times New Roman" w:hAnsi="Times New Roman" w:cs="Times New Roman"/>
+          <w:sz w:val="24"/>
+          <w:szCs w:val="24"/>
+        </w:rPr>
+        <w:t>se le estaba</w:t>
+      </w:r>
+      <w:r>
+        <w:rPr>
+          <w:rFonts w:ascii="Times New Roman" w:hAnsi="Times New Roman" w:cs="Times New Roman"/>
+          <w:sz w:val="24"/>
+          <w:szCs w:val="24"/>
+        </w:rPr>
+        <w:t xml:space="preserve"> retornando un valor al usuario</w:t>
+      </w:r>
+      <w:r>
+        <w:rPr>
+          <w:rFonts w:ascii="Times New Roman" w:hAnsi="Times New Roman" w:cs="Times New Roman"/>
+          <w:sz w:val="24"/>
+          <w:szCs w:val="24"/>
+        </w:rPr>
+        <w:t xml:space="preserve"> y tampoco si se borraba una estación estaba redimensionándolas y no mostraba el tiempo que debería ser entre estaciones el correcto.</w:t>
+      </w:r>
+    </w:p>
+    <w:p>
+      <w:pPr>
+        <w:rPr>
+          <w:rFonts w:ascii="Times New Roman" w:hAnsi="Times New Roman" w:cs="Times New Roman"/>
+          <w:sz w:val="24"/>
+          <w:szCs w:val="24"/>
+        </w:rPr>
+      </w:pPr>
+      <w:r>
+        <w:rPr>
+          <w:rFonts w:ascii="Times New Roman" w:hAnsi="Times New Roman" w:cs="Times New Roman"/>
+          <w:sz w:val="24"/>
+          <w:szCs w:val="24"/>
+        </w:rPr>
+        <w:t>s</w:t>
+      </w:r>
+      <w:r>
+        <w:rPr>
+          <w:rFonts w:ascii="Times New Roman" w:hAnsi="Times New Roman" w:cs="Times New Roman"/>
+          <w:sz w:val="24"/>
+          <w:szCs w:val="24"/>
+        </w:rPr>
+        <w:t xml:space="preserve">e presentaron conflictos en GitHub con temas de compatibilidad </w:t>
+      </w:r>
+    </w:p>
+    <w:p>
+      <w:pPr>
+        <w:pStyle w:val="Prrafodelista"/>
+        <w:rPr>
+          <w:rFonts w:ascii="Times New Roman" w:hAnsi="Times New Roman" w:cs="Times New Roman"/>
+          <w:sz w:val="24"/>
+          <w:szCs w:val="24"/>
+        </w:rPr>
+      </w:pPr>
+    </w:p>
+    <w:p>
+      <w:pPr>
+        <w:rPr>
+          <w:rFonts w:ascii="Times New Roman" w:hAnsi="Times New Roman" w:cs="Times New Roman"/>
+          <w:sz w:val="24"/>
+          <w:szCs w:val="24"/>
+        </w:rPr>
+      </w:pPr>
+      <w:r>
+        <w:rPr>
+          <w:rFonts w:ascii="Times New Roman" w:hAnsi="Times New Roman" w:cs="Times New Roman"/>
+          <w:sz w:val="24"/>
+          <w:szCs w:val="24"/>
+        </w:rPr>
+        <w:t xml:space="preserve"> </w:t>
+      </w:r>
+    </w:p>
+    <w:p>
+      <w:pPr>
+        <w:tabs>
+          <w:tab w:val="left" w:pos="1950"/>
+        </w:tabs>
+        <w:rPr>
+          <w:rFonts w:ascii="Times New Roman" w:hAnsi="Times New Roman" w:cs="Times New Roman"/>
+          <w:b/>
+          <w:bCs/>
+          <w:sz w:val="24"/>
+          <w:szCs w:val="24"/>
+        </w:rPr>
+      </w:pPr>
+    </w:p>
+    <w:p>
+      <w:pPr>
+        <w:tabs>
+          <w:tab w:val="left" w:pos="1950"/>
+        </w:tabs>
+        <w:rPr>
+          <w:rFonts w:ascii="Times New Roman" w:hAnsi="Times New Roman" w:cs="Times New Roman"/>
+          <w:b/>
+          <w:bCs/>
+          <w:sz w:val="24"/>
+          <w:szCs w:val="24"/>
+        </w:rPr>
+      </w:pPr>
+    </w:p>
+    <w:p>
+      <w:pPr>
+        <w:tabs>
+          <w:tab w:val="left" w:pos="1950"/>
+        </w:tabs>
+        <w:rPr>
+          <w:rFonts w:ascii="Times New Roman" w:hAnsi="Times New Roman" w:cs="Times New Roman"/>
+          <w:b/>
+          <w:bCs/>
+          <w:sz w:val="24"/>
+          <w:szCs w:val="24"/>
+        </w:rPr>
+      </w:pPr>
+    </w:p>
+    <w:p>
+      <w:pPr>
+        <w:tabs>
+          <w:tab w:val="left" w:pos="1950"/>
+        </w:tabs>
+        <w:rPr>
+          <w:rFonts w:ascii="Times New Roman" w:hAnsi="Times New Roman" w:cs="Times New Roman"/>
+          <w:b/>
+          <w:bCs/>
+          <w:sz w:val="24"/>
+          <w:szCs w:val="24"/>
+        </w:rPr>
+      </w:pPr>
+    </w:p>
+    <w:p>
+      <w:pPr>
+        <w:tabs>
+          <w:tab w:val="left" w:pos="1950"/>
+        </w:tabs>
+        <w:rPr>
+          <w:rFonts w:ascii="Times New Roman" w:hAnsi="Times New Roman" w:cs="Times New Roman"/>
+          <w:b/>
+          <w:bCs/>
+          <w:sz w:val="24"/>
+          <w:szCs w:val="24"/>
+        </w:rPr>
+      </w:pPr>
+    </w:p>
+    <w:p>
+      <w:pPr>
+        <w:tabs>
+          <w:tab w:val="left" w:pos="1950"/>
+        </w:tabs>
+        <w:rPr>
+          <w:rFonts w:ascii="Times New Roman" w:hAnsi="Times New Roman" w:cs="Times New Roman"/>
+          <w:b/>
+          <w:bCs/>
+          <w:sz w:val="24"/>
+          <w:szCs w:val="24"/>
+        </w:rPr>
+      </w:pPr>
+    </w:p>
+    <w:p>
+      <w:pPr>
+        <w:tabs>
+          <w:tab w:val="left" w:pos="1950"/>
+        </w:tabs>
+        <w:rPr>
+          <w:rFonts w:ascii="Times New Roman" w:hAnsi="Times New Roman" w:cs="Times New Roman"/>
+          <w:b/>
+          <w:bCs/>
+          <w:sz w:val="24"/>
+          <w:szCs w:val="24"/>
+        </w:rPr>
+      </w:pPr>
+    </w:p>
+    <w:p>
+      <w:pPr>
+        <w:tabs>
+          <w:tab w:val="left" w:pos="1950"/>
+        </w:tabs>
+      </w:pPr>
+      <w:r>
+        <w:rPr>
+          <w:rFonts w:ascii="Times New Roman" w:hAnsi="Times New Roman" w:cs="Times New Roman"/>
+          <w:b/>
+          <w:bCs/>
+          <w:sz w:val="24"/>
+          <w:szCs w:val="24"/>
+        </w:rPr>
+        <w:lastRenderedPageBreak/>
+        <w:t>5- Evolución de la solución y consideraciones para tener en cuenta en la implementación</w:t>
+      </w:r>
+      <w:r>
+        <w:rPr>
+          <w:b/>
+          <w:bCs/>
+        </w:rPr>
+        <w:t>.</w:t>
+      </w:r>
+    </w:p>
+    <w:p>
+      <w:pPr>
+        <w:tabs>
+          <w:tab w:val="left" w:pos="1950"/>
+        </w:tabs>
+        <w:rPr>
+          <w:rFonts w:ascii="Times New Roman" w:hAnsi="Times New Roman" w:cs="Times New Roman"/>
+          <w:sz w:val="24"/>
+          <w:szCs w:val="24"/>
+        </w:rPr>
+      </w:pPr>
+      <w:r>
+        <w:rPr>
+          <w:rFonts w:ascii="Times New Roman" w:hAnsi="Times New Roman" w:cs="Times New Roman"/>
+          <w:sz w:val="24"/>
+          <w:szCs w:val="24"/>
+        </w:rPr>
+        <w:t xml:space="preserve">Se empezaron definiendo </w:t>
+      </w:r>
+      <w:r>
+        <w:rPr>
+          <w:rFonts w:ascii="Times New Roman" w:hAnsi="Times New Roman" w:cs="Times New Roman"/>
+          <w:sz w:val="24"/>
+          <w:szCs w:val="24"/>
+        </w:rPr>
+        <w:t>las clases a su vez</w:t>
+      </w:r>
+      <w:r>
+        <w:rPr>
+          <w:rFonts w:ascii="Times New Roman" w:hAnsi="Times New Roman" w:cs="Times New Roman"/>
+          <w:sz w:val="24"/>
+          <w:szCs w:val="24"/>
+        </w:rPr>
+        <w:t xml:space="preserve"> </w:t>
+      </w:r>
+      <w:r>
+        <w:rPr>
+          <w:rFonts w:ascii="Times New Roman" w:hAnsi="Times New Roman" w:cs="Times New Roman"/>
+          <w:sz w:val="24"/>
+          <w:szCs w:val="24"/>
+        </w:rPr>
+        <w:t xml:space="preserve">los </w:t>
+      </w:r>
+      <w:r>
+        <w:rPr>
+          <w:rFonts w:ascii="Times New Roman" w:hAnsi="Times New Roman" w:cs="Times New Roman"/>
+          <w:sz w:val="24"/>
+          <w:szCs w:val="24"/>
+        </w:rPr>
+        <w:t xml:space="preserve">métodos y atributos de cada clase </w:t>
+      </w:r>
+      <w:r>
+        <w:rPr>
+          <w:rFonts w:ascii="Times New Roman" w:hAnsi="Times New Roman" w:cs="Times New Roman"/>
+          <w:sz w:val="24"/>
+          <w:szCs w:val="24"/>
+        </w:rPr>
+        <w:t xml:space="preserve">por consiguiente </w:t>
+      </w:r>
+      <w:r>
+        <w:rPr>
+          <w:rFonts w:ascii="Times New Roman" w:hAnsi="Times New Roman" w:cs="Times New Roman"/>
+          <w:sz w:val="24"/>
+          <w:szCs w:val="24"/>
+        </w:rPr>
+        <w:t>pasamos a</w:t>
+      </w:r>
+      <w:r>
+        <w:rPr>
+          <w:rFonts w:ascii="Times New Roman" w:hAnsi="Times New Roman" w:cs="Times New Roman"/>
+          <w:sz w:val="24"/>
+          <w:szCs w:val="24"/>
+        </w:rPr>
+        <w:t xml:space="preserve"> crea</w:t>
+      </w:r>
+      <w:r>
+        <w:rPr>
+          <w:rFonts w:ascii="Times New Roman" w:hAnsi="Times New Roman" w:cs="Times New Roman"/>
+          <w:sz w:val="24"/>
+          <w:szCs w:val="24"/>
+        </w:rPr>
+        <w:t>r</w:t>
+      </w:r>
+      <w:r>
+        <w:rPr>
+          <w:rFonts w:ascii="Times New Roman" w:hAnsi="Times New Roman" w:cs="Times New Roman"/>
+          <w:sz w:val="24"/>
+          <w:szCs w:val="24"/>
+        </w:rPr>
+        <w:t xml:space="preserve"> líneas y </w:t>
+      </w:r>
+      <w:r>
+        <w:rPr>
+          <w:rFonts w:ascii="Times New Roman" w:hAnsi="Times New Roman" w:cs="Times New Roman"/>
+          <w:sz w:val="24"/>
+          <w:szCs w:val="24"/>
+        </w:rPr>
+        <w:t xml:space="preserve">eliminarlas respectivamente </w:t>
+      </w:r>
+      <w:r>
+        <w:rPr>
+          <w:rFonts w:ascii="Times New Roman" w:hAnsi="Times New Roman" w:cs="Times New Roman"/>
+          <w:sz w:val="24"/>
+          <w:szCs w:val="24"/>
+        </w:rPr>
+        <w:t>además de saber cuántas líneas había en la red metro</w:t>
+      </w:r>
+      <w:r>
+        <w:rPr>
+          <w:rFonts w:ascii="Times New Roman" w:hAnsi="Times New Roman" w:cs="Times New Roman"/>
+          <w:sz w:val="24"/>
+          <w:szCs w:val="24"/>
+        </w:rPr>
+        <w:t xml:space="preserve"> </w:t>
+      </w:r>
+      <w:r>
+        <w:rPr>
+          <w:rFonts w:ascii="Times New Roman" w:hAnsi="Times New Roman" w:cs="Times New Roman"/>
+          <w:sz w:val="24"/>
+          <w:szCs w:val="24"/>
+        </w:rPr>
+        <w:t>por ende</w:t>
+      </w:r>
+      <w:r>
+        <w:rPr>
+          <w:rFonts w:ascii="Times New Roman" w:hAnsi="Times New Roman" w:cs="Times New Roman"/>
+          <w:sz w:val="24"/>
+          <w:szCs w:val="24"/>
+        </w:rPr>
+        <w:t xml:space="preserve"> pasamos a crear estaciones</w:t>
+      </w:r>
+      <w:r>
+        <w:rPr>
+          <w:rFonts w:ascii="Times New Roman" w:hAnsi="Times New Roman" w:cs="Times New Roman"/>
+          <w:sz w:val="24"/>
+          <w:szCs w:val="24"/>
+        </w:rPr>
+        <w:t xml:space="preserve"> que pertenecían a una línea</w:t>
+      </w:r>
+      <w:r>
+        <w:rPr>
+          <w:rFonts w:ascii="Times New Roman" w:hAnsi="Times New Roman" w:cs="Times New Roman"/>
+          <w:sz w:val="24"/>
+          <w:szCs w:val="24"/>
+        </w:rPr>
+        <w:t xml:space="preserve"> a su vez eliminándolas también sabiendo cuantas estaciones habían en la red </w:t>
+      </w:r>
+      <w:r>
+        <w:rPr>
+          <w:rFonts w:ascii="Times New Roman" w:hAnsi="Times New Roman" w:cs="Times New Roman"/>
+          <w:sz w:val="24"/>
+          <w:szCs w:val="24"/>
+        </w:rPr>
+        <w:t>luego empezamos a unir las líneas por medio de una estación de transferencia</w:t>
+      </w:r>
+      <w:r>
+        <w:rPr>
+          <w:rFonts w:ascii="Times New Roman" w:hAnsi="Times New Roman" w:cs="Times New Roman"/>
+          <w:sz w:val="24"/>
+          <w:szCs w:val="24"/>
+        </w:rPr>
+        <w:t>,</w:t>
+      </w:r>
+      <w:r>
+        <w:rPr>
+          <w:rFonts w:ascii="Times New Roman" w:hAnsi="Times New Roman" w:cs="Times New Roman"/>
+          <w:sz w:val="24"/>
+          <w:szCs w:val="24"/>
+        </w:rPr>
+        <w:t xml:space="preserve"> </w:t>
+      </w:r>
+      <w:r>
+        <w:rPr>
+          <w:rFonts w:ascii="Times New Roman" w:hAnsi="Times New Roman" w:cs="Times New Roman"/>
+          <w:sz w:val="24"/>
+          <w:szCs w:val="24"/>
+        </w:rPr>
+        <w:t>en este punto del desarrollo</w:t>
+      </w:r>
+      <w:r>
+        <w:rPr>
+          <w:rFonts w:ascii="Times New Roman" w:hAnsi="Times New Roman" w:cs="Times New Roman"/>
+          <w:sz w:val="24"/>
+          <w:szCs w:val="24"/>
+        </w:rPr>
+        <w:t xml:space="preserve"> empezamos a arreglar y </w:t>
+      </w:r>
+      <w:r>
+        <w:rPr>
+          <w:rFonts w:ascii="Times New Roman" w:hAnsi="Times New Roman" w:cs="Times New Roman"/>
+          <w:sz w:val="24"/>
+          <w:szCs w:val="24"/>
+        </w:rPr>
+        <w:t>revisar</w:t>
+      </w:r>
+      <w:r>
+        <w:rPr>
+          <w:rFonts w:ascii="Times New Roman" w:hAnsi="Times New Roman" w:cs="Times New Roman"/>
+          <w:sz w:val="24"/>
+          <w:szCs w:val="24"/>
+        </w:rPr>
+        <w:t xml:space="preserve"> el manejo de excepciones </w:t>
+      </w:r>
+      <w:r>
+        <w:rPr>
+          <w:rFonts w:ascii="Times New Roman" w:hAnsi="Times New Roman" w:cs="Times New Roman"/>
+          <w:sz w:val="24"/>
+          <w:szCs w:val="24"/>
+        </w:rPr>
+        <w:t>en</w:t>
+      </w:r>
+      <w:r>
+        <w:rPr>
+          <w:rFonts w:ascii="Times New Roman" w:hAnsi="Times New Roman" w:cs="Times New Roman"/>
+          <w:sz w:val="24"/>
+          <w:szCs w:val="24"/>
+        </w:rPr>
+        <w:t xml:space="preserve"> diferentes casos que se podían presentar</w:t>
+      </w:r>
+      <w:r>
+        <w:rPr>
+          <w:rFonts w:ascii="Times New Roman" w:hAnsi="Times New Roman" w:cs="Times New Roman"/>
+          <w:sz w:val="24"/>
+          <w:szCs w:val="24"/>
+        </w:rPr>
+        <w:t xml:space="preserve">, </w:t>
+      </w:r>
+      <w:r>
+        <w:rPr>
+          <w:rFonts w:ascii="Times New Roman" w:hAnsi="Times New Roman" w:cs="Times New Roman"/>
+          <w:sz w:val="24"/>
+          <w:szCs w:val="24"/>
+        </w:rPr>
+        <w:t>luego saber si una estación dada pertenece a una línea en especifica y por ultimo el tiempo entre estaciones</w:t>
+      </w:r>
+      <w:r>
+        <w:rPr>
+          <w:rFonts w:ascii="Times New Roman" w:hAnsi="Times New Roman" w:cs="Times New Roman"/>
+          <w:sz w:val="24"/>
+          <w:szCs w:val="24"/>
+        </w:rPr>
+        <w:t xml:space="preserve"> de la misma </w:t>
+      </w:r>
+      <w:r>
+        <w:rPr>
+          <w:rFonts w:ascii="Times New Roman" w:hAnsi="Times New Roman" w:cs="Times New Roman"/>
+          <w:sz w:val="24"/>
+          <w:szCs w:val="24"/>
+        </w:rPr>
+        <w:t>línea.</w:t>
+      </w:r>
+    </w:p>
+    <w:p>
+      <w:pPr>
+        <w:tabs>
+          <w:tab w:val="left" w:pos="1950"/>
+        </w:tabs>
+        <w:rPr>
+          <w:rFonts w:ascii="Times New Roman" w:hAnsi="Times New Roman" w:cs="Times New Roman"/>
+          <w:b/>
+          <w:bCs/>
+          <w:sz w:val="24"/>
+          <w:szCs w:val="24"/>
+        </w:rPr>
+      </w:pPr>
+      <w:r>
+        <w:rPr>
+          <w:rFonts w:ascii="Times New Roman" w:hAnsi="Times New Roman" w:cs="Times New Roman"/>
+          <w:b/>
+          <w:bCs/>
+          <w:sz w:val="24"/>
+          <w:szCs w:val="24"/>
+        </w:rPr>
+        <w:t xml:space="preserve">-Consideraciones </w:t>
+      </w:r>
+      <w:r>
+        <w:rPr>
+          <w:rFonts w:ascii="Times New Roman" w:hAnsi="Times New Roman" w:cs="Times New Roman"/>
+          <w:b/>
+          <w:bCs/>
+          <w:sz w:val="24"/>
+          <w:szCs w:val="24"/>
+        </w:rPr>
+        <w:t>para</w:t>
+      </w:r>
+      <w:r>
+        <w:rPr>
+          <w:rFonts w:ascii="Times New Roman" w:hAnsi="Times New Roman" w:cs="Times New Roman"/>
+          <w:b/>
+          <w:bCs/>
+          <w:sz w:val="24"/>
+          <w:szCs w:val="24"/>
+        </w:rPr>
+        <w:t xml:space="preserve"> tener en cuenta:</w:t>
+      </w:r>
+    </w:p>
+    <w:p>
+      <w:pPr>
+        <w:tabs>
+          <w:tab w:val="left" w:pos="1950"/>
+        </w:tabs>
+        <w:rPr>
+          <w:rFonts w:ascii="Times New Roman" w:hAnsi="Times New Roman" w:cs="Times New Roman"/>
+          <w:sz w:val="24"/>
+          <w:szCs w:val="24"/>
+        </w:rPr>
+      </w:pPr>
+      <w:r>
+        <w:rPr>
+          <w:rFonts w:ascii="Times New Roman" w:hAnsi="Times New Roman" w:cs="Times New Roman"/>
+          <w:sz w:val="24"/>
+          <w:szCs w:val="24"/>
+        </w:rPr>
+        <w:t>Se aclara que solamente se esta considerando que solo es para una sola red metro</w:t>
+      </w:r>
+      <w:r>
+        <w:rPr>
+          <w:rFonts w:ascii="Times New Roman" w:hAnsi="Times New Roman" w:cs="Times New Roman"/>
+          <w:sz w:val="24"/>
+          <w:szCs w:val="24"/>
+        </w:rPr>
+        <w:t>.</w:t>
+      </w:r>
+    </w:p>
+    <w:p>
+      <w:pPr>
+        <w:tabs>
+          <w:tab w:val="left" w:pos="1950"/>
+        </w:tabs>
+        <w:rPr>
+          <w:rFonts w:ascii="Times New Roman" w:hAnsi="Times New Roman" w:cs="Times New Roman"/>
+          <w:sz w:val="24"/>
+          <w:szCs w:val="24"/>
+        </w:rPr>
+      </w:pPr>
+      <w:r>
+        <w:rPr>
+          <w:rFonts w:ascii="Times New Roman" w:hAnsi="Times New Roman" w:cs="Times New Roman"/>
+          <w:sz w:val="24"/>
+          <w:szCs w:val="24"/>
+        </w:rPr>
+        <w:t>Solo se crea una línea sin estaciones</w:t>
+      </w:r>
+      <w:r>
+        <w:rPr>
+          <w:rFonts w:ascii="Times New Roman" w:hAnsi="Times New Roman" w:cs="Times New Roman"/>
+          <w:sz w:val="24"/>
+          <w:szCs w:val="24"/>
+        </w:rPr>
+        <w:t>.</w:t>
+      </w:r>
+    </w:p>
+    <w:p>
+      <w:pPr>
+        <w:tabs>
+          <w:tab w:val="left" w:pos="1950"/>
+        </w:tabs>
+        <w:rPr>
+          <w:rFonts w:ascii="Times New Roman" w:hAnsi="Times New Roman" w:cs="Times New Roman"/>
+          <w:sz w:val="24"/>
+          <w:szCs w:val="24"/>
+        </w:rPr>
+      </w:pPr>
+      <w:r>
+        <w:rPr>
+          <w:rFonts w:ascii="Times New Roman" w:hAnsi="Times New Roman" w:cs="Times New Roman"/>
+          <w:sz w:val="24"/>
+          <w:szCs w:val="24"/>
+        </w:rPr>
+        <w:t xml:space="preserve">Para crear otra línea la línea a la que se va a conectar debe tener estaciones si no </w:t>
+      </w:r>
+      <w:proofErr w:type="spellStart"/>
+      <w:r>
+        <w:rPr>
+          <w:rFonts w:ascii="Times New Roman" w:hAnsi="Times New Roman" w:cs="Times New Roman"/>
+          <w:sz w:val="24"/>
+          <w:szCs w:val="24"/>
+        </w:rPr>
+        <w:t>no</w:t>
+      </w:r>
+      <w:proofErr w:type="spellEnd"/>
+      <w:r>
+        <w:rPr>
+          <w:rFonts w:ascii="Times New Roman" w:hAnsi="Times New Roman" w:cs="Times New Roman"/>
+          <w:sz w:val="24"/>
+          <w:szCs w:val="24"/>
+        </w:rPr>
+        <w:t xml:space="preserve"> es creada</w:t>
+      </w:r>
+      <w:r>
+        <w:rPr>
+          <w:rFonts w:ascii="Times New Roman" w:hAnsi="Times New Roman" w:cs="Times New Roman"/>
+          <w:sz w:val="24"/>
+          <w:szCs w:val="24"/>
+        </w:rPr>
+        <w:t>.</w:t>
+      </w:r>
+    </w:p>
+    <w:p>
+      <w:pPr>
+        <w:tabs>
+          <w:tab w:val="left" w:pos="1950"/>
+        </w:tabs>
+        <w:rPr>
+          <w:rFonts w:ascii="Times New Roman" w:hAnsi="Times New Roman" w:cs="Times New Roman"/>
+          <w:sz w:val="24"/>
+          <w:szCs w:val="24"/>
+        </w:rPr>
+      </w:pPr>
+      <w:r>
+        <w:rPr>
+          <w:rFonts w:ascii="Times New Roman" w:hAnsi="Times New Roman" w:cs="Times New Roman"/>
+          <w:sz w:val="24"/>
+          <w:szCs w:val="24"/>
+        </w:rPr>
+        <w:t>Si hay dos o mas líneas en la red metro ya ninguna línea se puede eliminar.</w:t>
+      </w:r>
+    </w:p>
+    <w:p>
+      <w:pPr>
+        <w:tabs>
+          <w:tab w:val="left" w:pos="1950"/>
+        </w:tabs>
+        <w:rPr>
+          <w:rFonts w:ascii="Times New Roman" w:hAnsi="Times New Roman" w:cs="Times New Roman"/>
+          <w:sz w:val="24"/>
+          <w:szCs w:val="24"/>
+        </w:rPr>
+      </w:pPr>
+      <w:r>
+        <w:rPr>
+          <w:rFonts w:ascii="Times New Roman" w:hAnsi="Times New Roman" w:cs="Times New Roman"/>
+          <w:sz w:val="24"/>
+          <w:szCs w:val="24"/>
+        </w:rPr>
+        <w:t>El caso de las estaciones solo se crea de a una estación si se desea crear otra se debe volver a ingresar desde el menú</w:t>
+      </w:r>
+      <w:r>
+        <w:rPr>
+          <w:rFonts w:ascii="Times New Roman" w:hAnsi="Times New Roman" w:cs="Times New Roman"/>
+          <w:sz w:val="24"/>
+          <w:szCs w:val="24"/>
+        </w:rPr>
+        <w:t>.</w:t>
+      </w:r>
+    </w:p>
+    <w:p>
+      <w:pPr>
+        <w:tabs>
+          <w:tab w:val="left" w:pos="1950"/>
+        </w:tabs>
+        <w:rPr>
+          <w:rFonts w:ascii="Times New Roman" w:hAnsi="Times New Roman" w:cs="Times New Roman"/>
+          <w:sz w:val="24"/>
+          <w:szCs w:val="24"/>
+        </w:rPr>
+      </w:pPr>
+      <w:r>
+        <w:rPr>
+          <w:rFonts w:ascii="Times New Roman" w:hAnsi="Times New Roman" w:cs="Times New Roman"/>
+          <w:sz w:val="24"/>
+          <w:szCs w:val="24"/>
+        </w:rPr>
+        <w:t>En el menú principal se incluyo el punto I para el calculo de los tiempos entre estaciones que este aparecía como un subprograma en el archivo del desafío 2.</w:t>
+      </w:r>
+    </w:p>
+    <w:p>
+      <w:pPr>
+        <w:tabs>
+          <w:tab w:val="left" w:pos="1950"/>
+        </w:tabs>
+        <w:rPr>
+          <w:rFonts w:ascii="Times New Roman" w:hAnsi="Times New Roman" w:cs="Times New Roman"/>
+          <w:sz w:val="24"/>
+          <w:szCs w:val="24"/>
+        </w:rPr>
+      </w:pPr>
+    </w:p>
+    <w:p>
+      <w:pPr>
+        <w:tabs>
+          <w:tab w:val="left" w:pos="1950"/>
+        </w:tabs>
+        <w:rPr>
+          <w:rFonts w:ascii="Times New Roman" w:hAnsi="Times New Roman" w:cs="Times New Roman"/>
+          <w:sz w:val="24"/>
+          <w:szCs w:val="24"/>
+        </w:rPr>
+      </w:pPr>
     </w:p>
     <w:sectPr>
       <w:pgSz w:w="12240" w:h="15840"/>
@@ -2864,8 +3759,58 @@
 </w:document>
 </file>
 
+<file path=word/endnotes.xml><?xml version="1.0" encoding="utf-8"?>
+<w:endnotes xmlns:wpc="http://schemas.microsoft.com/office/word/2010/wordprocessingCanvas" xmlns:cx="http://schemas.microsoft.com/office/drawing/2014/chartex" xmlns:cx1="http://schemas.microsoft.com/office/drawing/2015/9/8/chartex" xmlns:cx2="http://schemas.microsoft.com/office/drawing/2015/10/21/chartex" xmlns:cx3="http://schemas.microsoft.com/office/drawing/2016/5/9/chartex" xmlns:cx4="http://schemas.microsoft.com/office/drawing/2016/5/10/chartex" xmlns:cx5="http://schemas.microsoft.com/office/drawing/2016/5/11/chartex" xmlns:cx6="http://schemas.microsoft.com/office/drawing/2016/5/12/chartex" xmlns:cx7="http://schemas.microsoft.com/office/drawing/2016/5/13/chartex" xmlns:cx8="http://schemas.microsoft.com/office/drawing/2016/5/14/chartex" xmlns:mc="http://schemas.openxmlformats.org/markup-compatibility/2006" xmlns:aink="http://schemas.microsoft.com/office/drawing/2016/ink" xmlns:am3d="http://schemas.microsoft.com/office/drawing/2017/model3d" xmlns:o="urn:schemas-microsoft-com:office:office" xmlns:oel="http://schemas.microsoft.com/office/2019/extlst" xmlns:r="http://schemas.openxmlformats.org/officeDocument/2006/relationships" xmlns:m="http://schemas.openxmlformats.org/officeDocument/2006/math" xmlns:v="urn:schemas-microsoft-com:vml" xmlns:wp14="http://schemas.microsoft.com/office/word/2010/wordprocessingDrawing" xmlns:wp="http://schemas.openxmlformats.org/drawingml/2006/wordprocessingDrawing" xmlns:w10="urn:schemas-microsoft-com:office:word" xmlns:w="http://schemas.openxmlformats.org/wordprocessingml/2006/main" xmlns:w14="http://schemas.microsoft.com/office/word/2010/wordml" xmlns:w15="http://schemas.microsoft.com/office/word/2012/wordml" xmlns:w16cex="http://schemas.microsoft.com/office/word/2018/wordml/cex" xmlns:w16cid="http://schemas.microsoft.com/office/word/2016/wordml/cid" xmlns:w16="http://schemas.microsoft.com/office/word/2018/wordml" xmlns:w16du="http://schemas.microsoft.com/office/word/2023/wordml/word16du" xmlns:w16sdtdh="http://schemas.microsoft.com/office/word/2020/wordml/sdtdatahash" xmlns:w16se="http://schemas.microsoft.com/office/word/2015/wordml/symex" xmlns:wpg="http://schemas.microsoft.com/office/word/2010/wordprocessingGroup" xmlns:wpi="http://schemas.microsoft.com/office/word/2010/wordprocessingInk" xmlns:wne="http://schemas.microsoft.com/office/word/2006/wordml" xmlns:wps="http://schemas.microsoft.com/office/word/2010/wordprocessingShape" mc:Ignorable="w14 w15 w16se w16cid w16 w16cex w16sdtdh w16du wp14">
+  <w:endnote w:type="separator" w:id="-1">
+    <w:p>
+      <w:pPr>
+        <w:spacing w:after="0" w:line="240" w:lineRule="auto"/>
+      </w:pPr>
+      <w:r>
+        <w:separator/>
+      </w:r>
+    </w:p>
+  </w:endnote>
+  <w:endnote w:type="continuationSeparator" w:id="0">
+    <w:p>
+      <w:pPr>
+        <w:spacing w:after="0" w:line="240" w:lineRule="auto"/>
+      </w:pPr>
+      <w:r>
+        <w:continuationSeparator/>
+      </w:r>
+    </w:p>
+  </w:endnote>
+</w:endnotes>
+</file>
+
+<file path=word/footnotes.xml><?xml version="1.0" encoding="utf-8"?>
+<w:footnotes xmlns:wpc="http://schemas.microsoft.com/office/word/2010/wordprocessingCanvas" xmlns:cx="http://schemas.microsoft.com/office/drawing/2014/chartex" xmlns:cx1="http://schemas.microsoft.com/office/drawing/2015/9/8/chartex" xmlns:cx2="http://schemas.microsoft.com/office/drawing/2015/10/21/chartex" xmlns:cx3="http://schemas.microsoft.com/office/drawing/2016/5/9/chartex" xmlns:cx4="http://schemas.microsoft.com/office/drawing/2016/5/10/chartex" xmlns:cx5="http://schemas.microsoft.com/office/drawing/2016/5/11/chartex" xmlns:cx6="http://schemas.microsoft.com/office/drawing/2016/5/12/chartex" xmlns:cx7="http://schemas.microsoft.com/office/drawing/2016/5/13/chartex" xmlns:cx8="http://schemas.microsoft.com/office/drawing/2016/5/14/chartex" xmlns:mc="http://schemas.openxmlformats.org/markup-compatibility/2006" xmlns:aink="http://schemas.microsoft.com/office/drawing/2016/ink" xmlns:am3d="http://schemas.microsoft.com/office/drawing/2017/model3d" xmlns:o="urn:schemas-microsoft-com:office:office" xmlns:oel="http://schemas.microsoft.com/office/2019/extlst" xmlns:r="http://schemas.openxmlformats.org/officeDocument/2006/relationships" xmlns:m="http://schemas.openxmlformats.org/officeDocument/2006/math" xmlns:v="urn:schemas-microsoft-com:vml" xmlns:wp14="http://schemas.microsoft.com/office/word/2010/wordprocessingDrawing" xmlns:wp="http://schemas.openxmlformats.org/drawingml/2006/wordprocessingDrawing" xmlns:w10="urn:schemas-microsoft-com:office:word" xmlns:w="http://schemas.openxmlformats.org/wordprocessingml/2006/main" xmlns:w14="http://schemas.microsoft.com/office/word/2010/wordml" xmlns:w15="http://schemas.microsoft.com/office/word/2012/wordml" xmlns:w16cex="http://schemas.microsoft.com/office/word/2018/wordml/cex" xmlns:w16cid="http://schemas.microsoft.com/office/word/2016/wordml/cid" xmlns:w16="http://schemas.microsoft.com/office/word/2018/wordml" xmlns:w16du="http://schemas.microsoft.com/office/word/2023/wordml/word16du" xmlns:w16sdtdh="http://schemas.microsoft.com/office/word/2020/wordml/sdtdatahash" xmlns:w16se="http://schemas.microsoft.com/office/word/2015/wordml/symex" xmlns:wpg="http://schemas.microsoft.com/office/word/2010/wordprocessingGroup" xmlns:wpi="http://schemas.microsoft.com/office/word/2010/wordprocessingInk" xmlns:wne="http://schemas.microsoft.com/office/word/2006/wordml" xmlns:wps="http://schemas.microsoft.com/office/word/2010/wordprocessingShape" mc:Ignorable="w14 w15 w16se w16cid w16 w16cex w16sdtdh w16du wp14">
+  <w:footnote w:type="separator" w:id="-1">
+    <w:p>
+      <w:pPr>
+        <w:spacing w:after="0" w:line="240" w:lineRule="auto"/>
+      </w:pPr>
+      <w:r>
+        <w:separator/>
+      </w:r>
+    </w:p>
+  </w:footnote>
+  <w:footnote w:type="continuationSeparator" w:id="0">
+    <w:p>
+      <w:pPr>
+        <w:spacing w:after="0" w:line="240" w:lineRule="auto"/>
+      </w:pPr>
+      <w:r>
+        <w:continuationSeparator/>
+      </w:r>
+    </w:p>
+  </w:footnote>
+</w:footnotes>
+</file>
+
 <file path=word/numbering.xml><?xml version="1.0" encoding="utf-8"?>
-<w:numbering xmlns:wpc="http://schemas.microsoft.com/office/word/2010/wordprocessingCanvas" xmlns:cx="http://schemas.microsoft.com/office/drawing/2014/chartex" xmlns:cx1="http://schemas.microsoft.com/office/drawing/2015/9/8/chartex" xmlns:cx2="http://schemas.microsoft.com/office/drawing/2015/10/21/chartex" xmlns:cx3="http://schemas.microsoft.com/office/drawing/2016/5/9/chartex" xmlns:cx4="http://schemas.microsoft.com/office/drawing/2016/5/10/chartex" xmlns:cx5="http://schemas.microsoft.com/office/drawing/2016/5/11/chartex" xmlns:cx6="http://schemas.microsoft.com/office/drawing/2016/5/12/chartex" xmlns:cx7="http://schemas.microsoft.com/office/drawing/2016/5/13/chartex" xmlns:cx8="http://schemas.microsoft.com/office/drawing/2016/5/14/chartex" xmlns:mc="http://schemas.openxmlformats.org/markup-compatibility/2006" xmlns:aink="http://schemas.microsoft.com/office/drawing/2016/ink" xmlns:am3d="http://schemas.microsoft.com/office/drawing/2017/model3d" xmlns:o="urn:schemas-microsoft-com:office:office" xmlns:oel="http://schemas.microsoft.com/office/2019/extlst" xmlns:r="http://schemas.openxmlformats.org/officeDocument/2006/relationships" xmlns:m="http://schemas.openxmlformats.org/officeDocument/2006/math" xmlns:v="urn:schemas-microsoft-com:vml" xmlns:wp14="http://schemas.microsoft.com/office/word/2010/wordprocessingDrawing" xmlns:wp="http://schemas.openxmlformats.org/drawingml/2006/wordprocessingDrawing" xmlns:w10="urn:schemas-microsoft-com:office:word" xmlns:w="http://schemas.openxmlformats.org/wordprocessingml/2006/main" xmlns:w14="http://schemas.microsoft.com/office/word/2010/wordml" xmlns:w15="http://schemas.microsoft.com/office/word/2012/wordml" xmlns:w16cex="http://schemas.microsoft.com/office/word/2018/wordml/cex" xmlns:w16cid="http://schemas.microsoft.com/office/word/2016/wordml/cid" xmlns:w16="http://schemas.microsoft.com/office/word/2018/wordml" xmlns:w16sdtdh="http://schemas.microsoft.com/office/word/2020/wordml/sdtdatahash" xmlns:w16se="http://schemas.microsoft.com/office/word/2015/wordml/symex" xmlns:wpg="http://schemas.microsoft.com/office/word/2010/wordprocessingGroup" xmlns:wpi="http://schemas.microsoft.com/office/word/2010/wordprocessingInk" xmlns:wne="http://schemas.microsoft.com/office/word/2006/wordml" xmlns:wps="http://schemas.microsoft.com/office/word/2010/wordprocessingShape" mc:Ignorable="w14 w15 w16se w16cid w16 w16cex w16sdtdh wp14">
+<w:numbering xmlns:wpc="http://schemas.microsoft.com/office/word/2010/wordprocessingCanvas" xmlns:cx="http://schemas.microsoft.com/office/drawing/2014/chartex" xmlns:cx1="http://schemas.microsoft.com/office/drawing/2015/9/8/chartex" xmlns:cx2="http://schemas.microsoft.com/office/drawing/2015/10/21/chartex" xmlns:cx3="http://schemas.microsoft.com/office/drawing/2016/5/9/chartex" xmlns:cx4="http://schemas.microsoft.com/office/drawing/2016/5/10/chartex" xmlns:cx5="http://schemas.microsoft.com/office/drawing/2016/5/11/chartex" xmlns:cx6="http://schemas.microsoft.com/office/drawing/2016/5/12/chartex" xmlns:cx7="http://schemas.microsoft.com/office/drawing/2016/5/13/chartex" xmlns:cx8="http://schemas.microsoft.com/office/drawing/2016/5/14/chartex" xmlns:mc="http://schemas.openxmlformats.org/markup-compatibility/2006" xmlns:aink="http://schemas.microsoft.com/office/drawing/2016/ink" xmlns:am3d="http://schemas.microsoft.com/office/drawing/2017/model3d" xmlns:o="urn:schemas-microsoft-com:office:office" xmlns:oel="http://schemas.microsoft.com/office/2019/extlst" xmlns:r="http://schemas.openxmlformats.org/officeDocument/2006/relationships" xmlns:m="http://schemas.openxmlformats.org/officeDocument/2006/math" xmlns:v="urn:schemas-microsoft-com:vml" xmlns:wp14="http://schemas.microsoft.com/office/word/2010/wordprocessingDrawing" xmlns:wp="http://schemas.openxmlformats.org/drawingml/2006/wordprocessingDrawing" xmlns:w10="urn:schemas-microsoft-com:office:word" xmlns:w="http://schemas.openxmlformats.org/wordprocessingml/2006/main" xmlns:w14="http://schemas.microsoft.com/office/word/2010/wordml" xmlns:w15="http://schemas.microsoft.com/office/word/2012/wordml" xmlns:w16cex="http://schemas.microsoft.com/office/word/2018/wordml/cex" xmlns:w16cid="http://schemas.microsoft.com/office/word/2016/wordml/cid" xmlns:w16="http://schemas.microsoft.com/office/word/2018/wordml" xmlns:w16du="http://schemas.microsoft.com/office/word/2023/wordml/word16du" xmlns:w16sdtdh="http://schemas.microsoft.com/office/word/2020/wordml/sdtdatahash" xmlns:w16se="http://schemas.microsoft.com/office/word/2015/wordml/symex" xmlns:wpg="http://schemas.microsoft.com/office/word/2010/wordprocessingGroup" xmlns:wpi="http://schemas.microsoft.com/office/word/2010/wordprocessingInk" xmlns:wne="http://schemas.microsoft.com/office/word/2006/wordml" xmlns:wps="http://schemas.microsoft.com/office/word/2010/wordprocessingShape" mc:Ignorable="w14 w15 w16se w16cid w16 w16cex w16sdtdh w16du wp14">
   <w:abstractNum w:abstractNumId="0" w15:restartNumberingAfterBreak="0">
     <w:nsid w:val="09104F9E"/>
     <w:multiLevelType w:val="hybridMultilevel"/>
@@ -3159,17 +4104,19 @@
   <w:abstractNum w:abstractNumId="3" w15:restartNumberingAfterBreak="0">
     <w:nsid w:val="4D951545"/>
     <w:multiLevelType w:val="hybridMultilevel"/>
-    <w:tmpl w:val="D2384ED2"/>
-    <w:lvl w:ilvl="0" w:tplc="36802D58">
+    <w:tmpl w:val="27E02306"/>
+    <w:lvl w:ilvl="0" w:tplc="0A6AC716">
       <w:start w:val="1"/>
       <w:numFmt w:val="decimal"/>
       <w:lvlText w:val="%1-"/>
       <w:lvlJc w:val="left"/>
       <w:pPr>
-        <w:ind w:left="720" w:hanging="360"/>
+        <w:ind w:left="1210" w:hanging="360"/>
       </w:pPr>
       <w:rPr>
         <w:rFonts w:hint="default"/>
+        <w:b/>
+        <w:bCs/>
       </w:rPr>
     </w:lvl>
     <w:lvl w:ilvl="1" w:tplc="240A0019" w:tentative="1">
@@ -3261,7 +4208,7 @@
 </file>
 
 <file path=word/styles.xml><?xml version="1.0" encoding="utf-8"?>
-<w:styles xmlns:mc="http://schemas.openxmlformats.org/markup-compatibility/2006" xmlns:r="http://schemas.openxmlformats.org/officeDocument/2006/relationships" xmlns:w="http://schemas.openxmlformats.org/wordprocessingml/2006/main" xmlns:w14="http://schemas.microsoft.com/office/word/2010/wordml" xmlns:w15="http://schemas.microsoft.com/office/word/2012/wordml" xmlns:w16cex="http://schemas.microsoft.com/office/word/2018/wordml/cex" xmlns:w16cid="http://schemas.microsoft.com/office/word/2016/wordml/cid" xmlns:w16="http://schemas.microsoft.com/office/word/2018/wordml" xmlns:w16sdtdh="http://schemas.microsoft.com/office/word/2020/wordml/sdtdatahash" xmlns:w16se="http://schemas.microsoft.com/office/word/2015/wordml/symex" mc:Ignorable="w14 w15 w16se w16cid w16 w16cex w16sdtdh">
+<w:styles xmlns:mc="http://schemas.openxmlformats.org/markup-compatibility/2006" xmlns:r="http://schemas.openxmlformats.org/officeDocument/2006/relationships" xmlns:w="http://schemas.openxmlformats.org/wordprocessingml/2006/main" xmlns:w14="http://schemas.microsoft.com/office/word/2010/wordml" xmlns:w15="http://schemas.microsoft.com/office/word/2012/wordml" xmlns:w16cex="http://schemas.microsoft.com/office/word/2018/wordml/cex" xmlns:w16cid="http://schemas.microsoft.com/office/word/2016/wordml/cid" xmlns:w16="http://schemas.microsoft.com/office/word/2018/wordml" xmlns:w16du="http://schemas.microsoft.com/office/word/2023/wordml/word16du" xmlns:w16sdtdh="http://schemas.microsoft.com/office/word/2020/wordml/sdtdatahash" xmlns:w16se="http://schemas.microsoft.com/office/word/2015/wordml/symex" mc:Ignorable="w14 w15 w16se w16cid w16 w16cex w16sdtdh w16du">
   <w:docDefaults>
     <w:rPrDefault>
       <w:rPr>
@@ -4183,6 +5130,50 @@
       <w:spacing w:val="5"/>
     </w:rPr>
   </w:style>
+  <w:style w:type="paragraph" w:styleId="Encabezado">
+    <w:name w:val="header"/>
+    <w:basedOn w:val="Normal"/>
+    <w:link w:val="EncabezadoCar"/>
+    <w:uiPriority w:val="99"/>
+    <w:unhideWhenUsed/>
+    <w:rsid w:val="00DA1EA1"/>
+    <w:pPr>
+      <w:tabs>
+        <w:tab w:val="center" w:pos="4419"/>
+        <w:tab w:val="right" w:pos="8838"/>
+      </w:tabs>
+      <w:spacing w:after="0" w:line="240" w:lineRule="auto"/>
+    </w:pPr>
+  </w:style>
+  <w:style w:type="character" w:customStyle="1" w:styleId="EncabezadoCar">
+    <w:name w:val="Encabezado Car"/>
+    <w:basedOn w:val="Fuentedeprrafopredeter"/>
+    <w:link w:val="Encabezado"/>
+    <w:uiPriority w:val="99"/>
+    <w:rsid w:val="00DA1EA1"/>
+  </w:style>
+  <w:style w:type="paragraph" w:styleId="Piedepgina">
+    <w:name w:val="footer"/>
+    <w:basedOn w:val="Normal"/>
+    <w:link w:val="PiedepginaCar"/>
+    <w:uiPriority w:val="99"/>
+    <w:unhideWhenUsed/>
+    <w:rsid w:val="00DA1EA1"/>
+    <w:pPr>
+      <w:tabs>
+        <w:tab w:val="center" w:pos="4419"/>
+        <w:tab w:val="right" w:pos="8838"/>
+      </w:tabs>
+      <w:spacing w:after="0" w:line="240" w:lineRule="auto"/>
+    </w:pPr>
+  </w:style>
+  <w:style w:type="character" w:customStyle="1" w:styleId="PiedepginaCar">
+    <w:name w:val="Pie de página Car"/>
+    <w:basedOn w:val="Fuentedeprrafopredeter"/>
+    <w:link w:val="Piedepgina"/>
+    <w:uiPriority w:val="99"/>
+    <w:rsid w:val="00DA1EA1"/>
+  </w:style>
 </w:styles>
 </file>
 

</xml_diff>

<commit_message>
Se actualiza informe y diagrama UML
</commit_message>
<xml_diff>
--- a/informe_desafio_2.docx
+++ b/informe_desafio_2.docx
@@ -1,6 +1,6 @@
 
 <file path=word/document.xml><?xml version="1.0" encoding="utf-8"?>
-<w:document xmlns:wpc="http://schemas.microsoft.com/office/word/2010/wordprocessingCanvas" xmlns:cx="http://schemas.microsoft.com/office/drawing/2014/chartex" xmlns:cx1="http://schemas.microsoft.com/office/drawing/2015/9/8/chartex" xmlns:cx2="http://schemas.microsoft.com/office/drawing/2015/10/21/chartex" xmlns:cx3="http://schemas.microsoft.com/office/drawing/2016/5/9/chartex" xmlns:cx4="http://schemas.microsoft.com/office/drawing/2016/5/10/chartex" xmlns:cx5="http://schemas.microsoft.com/office/drawing/2016/5/11/chartex" xmlns:cx6="http://schemas.microsoft.com/office/drawing/2016/5/12/chartex" xmlns:cx7="http://schemas.microsoft.com/office/drawing/2016/5/13/chartex" xmlns:cx8="http://schemas.microsoft.com/office/drawing/2016/5/14/chartex" xmlns:mc="http://schemas.openxmlformats.org/markup-compatibility/2006" xmlns:aink="http://schemas.microsoft.com/office/drawing/2016/ink" xmlns:am3d="http://schemas.microsoft.com/office/drawing/2017/model3d" xmlns:o="urn:schemas-microsoft-com:office:office" xmlns:oel="http://schemas.microsoft.com/office/2019/extlst" xmlns:r="http://schemas.openxmlformats.org/officeDocument/2006/relationships" xmlns:m="http://schemas.openxmlformats.org/officeDocument/2006/math" xmlns:v="urn:schemas-microsoft-com:vml" xmlns:wp14="http://schemas.microsoft.com/office/word/2010/wordprocessingDrawing" xmlns:wp="http://schemas.openxmlformats.org/drawingml/2006/wordprocessingDrawing" xmlns:w10="urn:schemas-microsoft-com:office:word" xmlns:w="http://schemas.openxmlformats.org/wordprocessingml/2006/main" xmlns:w14="http://schemas.microsoft.com/office/word/2010/wordml" xmlns:w15="http://schemas.microsoft.com/office/word/2012/wordml" xmlns:w16cex="http://schemas.microsoft.com/office/word/2018/wordml/cex" xmlns:w16cid="http://schemas.microsoft.com/office/word/2016/wordml/cid" xmlns:w16="http://schemas.microsoft.com/office/word/2018/wordml" xmlns:w16du="http://schemas.microsoft.com/office/word/2023/wordml/word16du" xmlns:w16sdtdh="http://schemas.microsoft.com/office/word/2020/wordml/sdtdatahash" xmlns:w16se="http://schemas.microsoft.com/office/word/2015/wordml/symex" xmlns:wpg="http://schemas.microsoft.com/office/word/2010/wordprocessingGroup" xmlns:wpi="http://schemas.microsoft.com/office/word/2010/wordprocessingInk" xmlns:wne="http://schemas.microsoft.com/office/word/2006/wordml" xmlns:wps="http://schemas.microsoft.com/office/word/2010/wordprocessingShape" mc:Ignorable="w14 w15 w16se w16cid w16 w16cex w16sdtdh w16du wp14">
+<w:document xmlns:wpc="http://schemas.microsoft.com/office/word/2010/wordprocessingCanvas" xmlns:cx="http://schemas.microsoft.com/office/drawing/2014/chartex" xmlns:cx1="http://schemas.microsoft.com/office/drawing/2015/9/8/chartex" xmlns:cx2="http://schemas.microsoft.com/office/drawing/2015/10/21/chartex" xmlns:cx3="http://schemas.microsoft.com/office/drawing/2016/5/9/chartex" xmlns:cx4="http://schemas.microsoft.com/office/drawing/2016/5/10/chartex" xmlns:cx5="http://schemas.microsoft.com/office/drawing/2016/5/11/chartex" xmlns:cx6="http://schemas.microsoft.com/office/drawing/2016/5/12/chartex" xmlns:cx7="http://schemas.microsoft.com/office/drawing/2016/5/13/chartex" xmlns:cx8="http://schemas.microsoft.com/office/drawing/2016/5/14/chartex" xmlns:mc="http://schemas.openxmlformats.org/markup-compatibility/2006" xmlns:aink="http://schemas.microsoft.com/office/drawing/2016/ink" xmlns:am3d="http://schemas.microsoft.com/office/drawing/2017/model3d" xmlns:o="urn:schemas-microsoft-com:office:office" xmlns:oel="http://schemas.microsoft.com/office/2019/extlst" xmlns:r="http://schemas.openxmlformats.org/officeDocument/2006/relationships" xmlns:m="http://schemas.openxmlformats.org/officeDocument/2006/math" xmlns:v="urn:schemas-microsoft-com:vml" xmlns:wp14="http://schemas.microsoft.com/office/word/2010/wordprocessingDrawing" xmlns:wp="http://schemas.openxmlformats.org/drawingml/2006/wordprocessingDrawing" xmlns:w10="urn:schemas-microsoft-com:office:word" xmlns:w="http://schemas.openxmlformats.org/wordprocessingml/2006/main" xmlns:w14="http://schemas.microsoft.com/office/word/2010/wordml" xmlns:w15="http://schemas.microsoft.com/office/word/2012/wordml" xmlns:w16cex="http://schemas.microsoft.com/office/word/2018/wordml/cex" xmlns:w16cid="http://schemas.microsoft.com/office/word/2016/wordml/cid" xmlns:w16="http://schemas.microsoft.com/office/word/2018/wordml" xmlns:w16sdtdh="http://schemas.microsoft.com/office/word/2020/wordml/sdtdatahash" xmlns:w16se="http://schemas.microsoft.com/office/word/2015/wordml/symex" xmlns:wpg="http://schemas.microsoft.com/office/word/2010/wordprocessingGroup" xmlns:wpi="http://schemas.microsoft.com/office/word/2010/wordprocessingInk" xmlns:wne="http://schemas.microsoft.com/office/word/2006/wordml" xmlns:wps="http://schemas.microsoft.com/office/word/2010/wordprocessingShape" mc:Ignorable="w14 w15 w16se w16cid w16 w16cex w16sdtdh wp14">
   <w:body>
     <w:p>
       <w:pPr>
@@ -2742,15 +2742,39 @@
           <w:szCs w:val="24"/>
         </w:rPr>
       </w:pPr>
+    </w:p>
+    <w:p>
+      <w:pPr>
+        <w:pStyle w:val="Prrafodelista"/>
+        <w:rPr>
+          <w:rFonts w:ascii="Times New Roman" w:hAnsi="Times New Roman" w:cs="Times New Roman"/>
+          <w:b/>
+          <w:bCs/>
+          <w:sz w:val="24"/>
+          <w:szCs w:val="24"/>
+        </w:rPr>
+      </w:pPr>
+    </w:p>
+    <w:p>
+      <w:pPr>
+        <w:pStyle w:val="Prrafodelista"/>
+        <w:rPr>
+          <w:rFonts w:ascii="Times New Roman" w:hAnsi="Times New Roman" w:cs="Times New Roman"/>
+          <w:b/>
+          <w:bCs/>
+          <w:sz w:val="24"/>
+          <w:szCs w:val="24"/>
+        </w:rPr>
+      </w:pPr>
       <w:r>
         <w:rPr>
           <w:noProof/>
         </w:rPr>
         <w:drawing>
-          <wp:inline distT="0" distB="0" distL="0" distR="0" wp14:anchorId="64F53A72" wp14:editId="215E0C85">
-            <wp:extent cx="5269230" cy="1873250"/>
-            <wp:effectExtent l="0" t="0" r="7620" b="0"/>
-            <wp:docPr id="2" name="Imagen 2"/>
+          <wp:inline distT="0" distB="0" distL="0" distR="0" wp14:anchorId="1E20C5C5" wp14:editId="4453DE96">
+            <wp:extent cx="5612130" cy="2246630"/>
+            <wp:effectExtent l="0" t="0" r="7620" b="1270"/>
+            <wp:docPr id="3" name="Imagen 3"/>
             <wp:cNvGraphicFramePr>
               <a:graphicFrameLocks xmlns:a="http://schemas.openxmlformats.org/drawingml/2006/main" noChangeAspect="1"/>
             </wp:cNvGraphicFramePr>
@@ -2770,7 +2794,7 @@
                   <pic:spPr>
                     <a:xfrm>
                       <a:off x="0" y="0"/>
-                      <a:ext cx="5269230" cy="1873250"/>
+                      <a:ext cx="5612130" cy="2246630"/>
                     </a:xfrm>
                     <a:prstGeom prst="rect">
                       <a:avLst/>
@@ -2783,30 +2807,6 @@
         </w:drawing>
       </w:r>
     </w:p>
-    <w:p>
-      <w:pPr>
-        <w:pStyle w:val="Prrafodelista"/>
-        <w:rPr>
-          <w:rFonts w:ascii="Times New Roman" w:hAnsi="Times New Roman" w:cs="Times New Roman"/>
-          <w:b/>
-          <w:bCs/>
-          <w:sz w:val="24"/>
-          <w:szCs w:val="24"/>
-        </w:rPr>
-      </w:pPr>
-    </w:p>
-    <w:p>
-      <w:pPr>
-        <w:pStyle w:val="Prrafodelista"/>
-        <w:rPr>
-          <w:rFonts w:ascii="Times New Roman" w:hAnsi="Times New Roman" w:cs="Times New Roman"/>
-          <w:b/>
-          <w:bCs/>
-          <w:sz w:val="24"/>
-          <w:szCs w:val="24"/>
-        </w:rPr>
-      </w:pPr>
-    </w:p>
     <w:p/>
     <w:p/>
     <w:p>
@@ -2845,7 +2845,6 @@
           <w:sz w:val="24"/>
           <w:szCs w:val="24"/>
         </w:rPr>
-        <w:lastRenderedPageBreak/>
         <w:t>4-</w:t>
       </w:r>
       <w:r>
@@ -2916,8 +2915,9 @@
           <w:sz w:val="24"/>
           <w:szCs w:val="24"/>
         </w:rPr>
-        <w:t xml:space="preserve">Sin ser consientes estábamos usando mucho el método </w:t>
-      </w:r>
+        <w:t xml:space="preserve">Sin ser consientes estábamos usando el método </w:t>
+      </w:r>
+      <w:proofErr w:type="spellStart"/>
       <w:proofErr w:type="gramStart"/>
       <w:r>
         <w:rPr>
@@ -2927,6 +2927,7 @@
         </w:rPr>
         <w:t>cin.ignore</w:t>
       </w:r>
+      <w:proofErr w:type="spellEnd"/>
       <w:proofErr w:type="gramEnd"/>
       <w:r>
         <w:rPr>
@@ -2934,15 +2935,23 @@
           <w:sz w:val="24"/>
           <w:szCs w:val="24"/>
         </w:rPr>
-        <w:t>();</w:t>
-      </w:r>
-      <w:r>
-        <w:rPr>
-          <w:rFonts w:ascii="Times New Roman" w:hAnsi="Times New Roman" w:cs="Times New Roman"/>
-          <w:sz w:val="24"/>
-          <w:szCs w:val="24"/>
-        </w:rPr>
-        <w:t xml:space="preserve"> sin darnos cuenta que este hacia que muchas veces se perdiera la información que el usuario ingresaba y por lo tanto las funciones no podían realizar su trabajo.</w:t>
+        <w:t>()</w:t>
+      </w:r>
+      <w:r>
+        <w:rPr>
+          <w:rFonts w:ascii="Times New Roman" w:hAnsi="Times New Roman" w:cs="Times New Roman"/>
+          <w:sz w:val="24"/>
+          <w:szCs w:val="24"/>
+        </w:rPr>
+        <w:t>; en varias ocasiones</w:t>
+      </w:r>
+      <w:r>
+        <w:rPr>
+          <w:rFonts w:ascii="Times New Roman" w:hAnsi="Times New Roman" w:cs="Times New Roman"/>
+          <w:sz w:val="24"/>
+          <w:szCs w:val="24"/>
+        </w:rPr>
+        <w:t xml:space="preserve"> sin darnos cuenta que este hacia que muchas veces se perdiera la información que el usuario ingresaba  por lo tanto las funciones no podían realizar su trabajo.</w:t>
       </w:r>
     </w:p>
     <w:p>
@@ -3000,7 +3009,23 @@
           <w:sz w:val="24"/>
           <w:szCs w:val="24"/>
         </w:rPr>
-        <w:t>Varias veces presentábamos problemas al no poner las cabeceras de las funciones en los headers y esto provocaba que el programa no corriera.</w:t>
+        <w:t>Varias veces presentábamos problemas al no poner las cabeceras de las funciones en los headers y esto provocaba que el programa no</w:t>
+      </w:r>
+      <w:r>
+        <w:rPr>
+          <w:rFonts w:ascii="Times New Roman" w:hAnsi="Times New Roman" w:cs="Times New Roman"/>
+          <w:sz w:val="24"/>
+          <w:szCs w:val="24"/>
+        </w:rPr>
+        <w:t xml:space="preserve"> funcionara</w:t>
+      </w:r>
+      <w:r>
+        <w:rPr>
+          <w:rFonts w:ascii="Times New Roman" w:hAnsi="Times New Roman" w:cs="Times New Roman"/>
+          <w:sz w:val="24"/>
+          <w:szCs w:val="24"/>
+        </w:rPr>
+        <w:t>.</w:t>
       </w:r>
     </w:p>
     <w:p>
@@ -3065,7 +3090,7 @@
           <w:sz w:val="24"/>
           <w:szCs w:val="24"/>
         </w:rPr>
-        <w:t>se le estaba</w:t>
+        <w:t>estaba</w:t>
       </w:r>
       <w:r>
         <w:rPr>
@@ -3081,7 +3106,23 @@
           <w:sz w:val="24"/>
           <w:szCs w:val="24"/>
         </w:rPr>
-        <w:t xml:space="preserve"> y tampoco si se borraba una estación estaba redimensionándolas y no mostraba el tiempo que debería ser entre estaciones el correcto.</w:t>
+        <w:t xml:space="preserve"> y tampoco si se borraba una estación estaba redimensionándolas</w:t>
+      </w:r>
+      <w:r>
+        <w:rPr>
+          <w:rFonts w:ascii="Times New Roman" w:hAnsi="Times New Roman" w:cs="Times New Roman"/>
+          <w:sz w:val="24"/>
+          <w:szCs w:val="24"/>
+        </w:rPr>
+        <w:t xml:space="preserve">, </w:t>
+      </w:r>
+      <w:r>
+        <w:rPr>
+          <w:rFonts w:ascii="Times New Roman" w:hAnsi="Times New Roman" w:cs="Times New Roman"/>
+          <w:sz w:val="24"/>
+          <w:szCs w:val="24"/>
+        </w:rPr>
+        <w:t>no mostraba el tiempo que debería ser entre estaciones el correcto.</w:t>
       </w:r>
     </w:p>
     <w:p>
@@ -3248,7 +3289,6 @@
           <w:sz w:val="24"/>
           <w:szCs w:val="24"/>
         </w:rPr>
-        <w:lastRenderedPageBreak/>
         <w:t>5- Evolución de la solución y consideraciones para tener en cuenta en la implementación</w:t>
       </w:r>
       <w:r>
@@ -3364,7 +3404,15 @@
           <w:sz w:val="24"/>
           <w:szCs w:val="24"/>
         </w:rPr>
-        <w:t>además de saber cuántas líneas había en la red metro</w:t>
+        <w:t>también</w:t>
+      </w:r>
+      <w:r>
+        <w:rPr>
+          <w:rFonts w:ascii="Times New Roman" w:hAnsi="Times New Roman" w:cs="Times New Roman"/>
+          <w:sz w:val="24"/>
+          <w:szCs w:val="24"/>
+        </w:rPr>
+        <w:t xml:space="preserve"> saber cuántas líneas había en la red metro</w:t>
       </w:r>
       <w:r>
         <w:rPr>
@@ -3582,33 +3630,216 @@
         </w:rPr>
         <w:t>.</w:t>
       </w:r>
+      <w:r>
+        <w:rPr>
+          <w:rFonts w:ascii="Times New Roman" w:hAnsi="Times New Roman" w:cs="Times New Roman"/>
+          <w:sz w:val="24"/>
+          <w:szCs w:val="24"/>
+        </w:rPr>
+        <w:t xml:space="preserve">          </w:t>
+      </w:r>
+      <w:r>
+        <w:rPr>
+          <w:rFonts w:ascii="Times New Roman" w:hAnsi="Times New Roman" w:cs="Times New Roman"/>
+          <w:sz w:val="24"/>
+          <w:szCs w:val="24"/>
+        </w:rPr>
+        <w:t>Solo se crea una línea sin estaciones</w:t>
+      </w:r>
+      <w:r>
+        <w:rPr>
+          <w:rFonts w:ascii="Times New Roman" w:hAnsi="Times New Roman" w:cs="Times New Roman"/>
+          <w:sz w:val="24"/>
+          <w:szCs w:val="24"/>
+        </w:rPr>
+        <w:t>.</w:t>
+      </w:r>
+      <w:r>
+        <w:rPr>
+          <w:rFonts w:ascii="Times New Roman" w:hAnsi="Times New Roman" w:cs="Times New Roman"/>
+          <w:sz w:val="24"/>
+          <w:szCs w:val="24"/>
+        </w:rPr>
+        <w:t xml:space="preserve">                                                                                   </w:t>
+      </w:r>
+      <w:r>
+        <w:rPr>
+          <w:rFonts w:ascii="Times New Roman" w:hAnsi="Times New Roman" w:cs="Times New Roman"/>
+          <w:sz w:val="24"/>
+          <w:szCs w:val="24"/>
+        </w:rPr>
+        <w:t xml:space="preserve">Para crear otra línea la línea a la que se va a conectar debe tener estaciones si no </w:t>
+      </w:r>
+      <w:proofErr w:type="spellStart"/>
+      <w:r>
+        <w:rPr>
+          <w:rFonts w:ascii="Times New Roman" w:hAnsi="Times New Roman" w:cs="Times New Roman"/>
+          <w:sz w:val="24"/>
+          <w:szCs w:val="24"/>
+        </w:rPr>
+        <w:t>no</w:t>
+      </w:r>
+      <w:proofErr w:type="spellEnd"/>
+      <w:r>
+        <w:rPr>
+          <w:rFonts w:ascii="Times New Roman" w:hAnsi="Times New Roman" w:cs="Times New Roman"/>
+          <w:sz w:val="24"/>
+          <w:szCs w:val="24"/>
+        </w:rPr>
+        <w:t xml:space="preserve"> es creada</w:t>
+      </w:r>
+      <w:r>
+        <w:rPr>
+          <w:rFonts w:ascii="Times New Roman" w:hAnsi="Times New Roman" w:cs="Times New Roman"/>
+          <w:sz w:val="24"/>
+          <w:szCs w:val="24"/>
+        </w:rPr>
+        <w:t>.</w:t>
+      </w:r>
+      <w:r>
+        <w:rPr>
+          <w:rFonts w:ascii="Times New Roman" w:hAnsi="Times New Roman" w:cs="Times New Roman"/>
+          <w:sz w:val="24"/>
+          <w:szCs w:val="24"/>
+        </w:rPr>
+        <w:t xml:space="preserve">                                                                                                                                     </w:t>
+      </w:r>
+      <w:r>
+        <w:rPr>
+          <w:rFonts w:ascii="Times New Roman" w:hAnsi="Times New Roman" w:cs="Times New Roman"/>
+          <w:sz w:val="24"/>
+          <w:szCs w:val="24"/>
+        </w:rPr>
+        <w:t xml:space="preserve">Si hay dos o </w:t>
+      </w:r>
+      <w:r>
+        <w:rPr>
+          <w:rFonts w:ascii="Times New Roman" w:hAnsi="Times New Roman" w:cs="Times New Roman"/>
+          <w:sz w:val="24"/>
+          <w:szCs w:val="24"/>
+        </w:rPr>
+        <w:t>más</w:t>
+      </w:r>
+      <w:r>
+        <w:rPr>
+          <w:rFonts w:ascii="Times New Roman" w:hAnsi="Times New Roman" w:cs="Times New Roman"/>
+          <w:sz w:val="24"/>
+          <w:szCs w:val="24"/>
+        </w:rPr>
+        <w:t xml:space="preserve"> líneas en la red metro ya ninguna línea se puede eliminar.</w:t>
+      </w:r>
+      <w:r>
+        <w:rPr>
+          <w:rFonts w:ascii="Times New Roman" w:hAnsi="Times New Roman" w:cs="Times New Roman"/>
+          <w:sz w:val="24"/>
+          <w:szCs w:val="24"/>
+        </w:rPr>
+        <w:t xml:space="preserve">                        </w:t>
+      </w:r>
+      <w:r>
+        <w:rPr>
+          <w:rFonts w:ascii="Times New Roman" w:hAnsi="Times New Roman" w:cs="Times New Roman"/>
+          <w:sz w:val="24"/>
+          <w:szCs w:val="24"/>
+        </w:rPr>
+        <w:t>El caso de las estaciones solo se crea de a una estación si se desea crear otra se debe volver a ingresar desde el menú</w:t>
+      </w:r>
+      <w:r>
+        <w:rPr>
+          <w:rFonts w:ascii="Times New Roman" w:hAnsi="Times New Roman" w:cs="Times New Roman"/>
+          <w:sz w:val="24"/>
+          <w:szCs w:val="24"/>
+        </w:rPr>
+        <w:t>.</w:t>
+      </w:r>
+      <w:r>
+        <w:rPr>
+          <w:rFonts w:ascii="Times New Roman" w:hAnsi="Times New Roman" w:cs="Times New Roman"/>
+          <w:sz w:val="24"/>
+          <w:szCs w:val="24"/>
+        </w:rPr>
+        <w:t xml:space="preserve">                                                                                                       </w:t>
+      </w:r>
+      <w:r>
+        <w:rPr>
+          <w:rFonts w:ascii="Times New Roman" w:hAnsi="Times New Roman" w:cs="Times New Roman"/>
+          <w:sz w:val="24"/>
+          <w:szCs w:val="24"/>
+        </w:rPr>
+        <w:t xml:space="preserve">En el menú principal se </w:t>
+      </w:r>
+      <w:r>
+        <w:rPr>
+          <w:rFonts w:ascii="Times New Roman" w:hAnsi="Times New Roman" w:cs="Times New Roman"/>
+          <w:sz w:val="24"/>
+          <w:szCs w:val="24"/>
+        </w:rPr>
+        <w:t>incluyó</w:t>
+      </w:r>
+      <w:r>
+        <w:rPr>
+          <w:rFonts w:ascii="Times New Roman" w:hAnsi="Times New Roman" w:cs="Times New Roman"/>
+          <w:sz w:val="24"/>
+          <w:szCs w:val="24"/>
+        </w:rPr>
+        <w:t xml:space="preserve"> el punto I para el calculo de los tiempos entre estaciones que este aparecía como un subprograma en el archivo del desafío 2.</w:t>
+      </w:r>
     </w:p>
     <w:p>
       <w:pPr>
         <w:tabs>
           <w:tab w:val="left" w:pos="1950"/>
         </w:tabs>
-        <w:rPr>
-          <w:rFonts w:ascii="Times New Roman" w:hAnsi="Times New Roman" w:cs="Times New Roman"/>
-          <w:sz w:val="24"/>
-          <w:szCs w:val="24"/>
-        </w:rPr>
-      </w:pPr>
-      <w:r>
-        <w:rPr>
-          <w:rFonts w:ascii="Times New Roman" w:hAnsi="Times New Roman" w:cs="Times New Roman"/>
-          <w:sz w:val="24"/>
-          <w:szCs w:val="24"/>
-        </w:rPr>
-        <w:t>Solo se crea una línea sin estaciones</w:t>
-      </w:r>
-      <w:r>
-        <w:rPr>
-          <w:rFonts w:ascii="Times New Roman" w:hAnsi="Times New Roman" w:cs="Times New Roman"/>
-          <w:sz w:val="24"/>
-          <w:szCs w:val="24"/>
-        </w:rPr>
-        <w:t>.</w:t>
+        <w:jc w:val="center"/>
+        <w:rPr>
+          <w:rFonts w:ascii="Times New Roman" w:hAnsi="Times New Roman" w:cs="Times New Roman"/>
+          <w:sz w:val="24"/>
+          <w:szCs w:val="24"/>
+        </w:rPr>
+      </w:pPr>
+      <w:r>
+        <w:rPr>
+          <w:rFonts w:ascii="Times New Roman" w:hAnsi="Times New Roman" w:cs="Times New Roman"/>
+          <w:noProof/>
+          <w:sz w:val="24"/>
+          <w:szCs w:val="24"/>
+        </w:rPr>
+        <w:lastRenderedPageBreak/>
+        <w:drawing>
+          <wp:inline distT="0" distB="0" distL="0" distR="0" wp14:anchorId="72D66B17" wp14:editId="263807FB">
+            <wp:extent cx="3425483" cy="2247050"/>
+            <wp:effectExtent l="0" t="0" r="3810" b="1270"/>
+            <wp:docPr id="1380549499" name="Imagen 1"/>
+            <wp:cNvGraphicFramePr>
+              <a:graphicFrameLocks xmlns:a="http://schemas.openxmlformats.org/drawingml/2006/main" noChangeAspect="1"/>
+            </wp:cNvGraphicFramePr>
+            <a:graphic xmlns:a="http://schemas.openxmlformats.org/drawingml/2006/main">
+              <a:graphicData uri="http://schemas.openxmlformats.org/drawingml/2006/picture">
+                <pic:pic xmlns:pic="http://schemas.openxmlformats.org/drawingml/2006/picture">
+                  <pic:nvPicPr>
+                    <pic:cNvPr id="1380549499" name=""/>
+                    <pic:cNvPicPr/>
+                  </pic:nvPicPr>
+                  <pic:blipFill>
+                    <a:blip r:embed="rId10"/>
+                    <a:stretch>
+                      <a:fillRect/>
+                    </a:stretch>
+                  </pic:blipFill>
+                  <pic:spPr>
+                    <a:xfrm>
+                      <a:off x="0" y="0"/>
+                      <a:ext cx="3445103" cy="2259920"/>
+                    </a:xfrm>
+                    <a:prstGeom prst="rect">
+                      <a:avLst/>
+                    </a:prstGeom>
+                  </pic:spPr>
+                </pic:pic>
+              </a:graphicData>
+            </a:graphic>
+          </wp:inline>
+        </w:drawing>
       </w:r>
     </w:p>
     <w:p>
@@ -3622,126 +3853,13 @@
           <w:szCs w:val="24"/>
         </w:rPr>
       </w:pPr>
-      <w:r>
-        <w:rPr>
-          <w:rFonts w:ascii="Times New Roman" w:hAnsi="Times New Roman" w:cs="Times New Roman"/>
-          <w:sz w:val="24"/>
-          <w:szCs w:val="24"/>
-        </w:rPr>
-        <w:t xml:space="preserve">Para crear otra línea la línea a la que se va a conectar debe tener estaciones si no </w:t>
-      </w:r>
-      <w:proofErr w:type="spellStart"/>
-      <w:r>
-        <w:rPr>
-          <w:rFonts w:ascii="Times New Roman" w:hAnsi="Times New Roman" w:cs="Times New Roman"/>
-          <w:sz w:val="24"/>
-          <w:szCs w:val="24"/>
-        </w:rPr>
-        <w:t>no</w:t>
-      </w:r>
-      <w:proofErr w:type="spellEnd"/>
-      <w:r>
-        <w:rPr>
-          <w:rFonts w:ascii="Times New Roman" w:hAnsi="Times New Roman" w:cs="Times New Roman"/>
-          <w:sz w:val="24"/>
-          <w:szCs w:val="24"/>
-        </w:rPr>
-        <w:t xml:space="preserve"> es creada</w:t>
-      </w:r>
-      <w:r>
-        <w:rPr>
-          <w:rFonts w:ascii="Times New Roman" w:hAnsi="Times New Roman" w:cs="Times New Roman"/>
-          <w:sz w:val="24"/>
-          <w:szCs w:val="24"/>
-        </w:rPr>
-        <w:t>.</w:t>
-      </w:r>
     </w:p>
     <w:p>
       <w:pPr>
         <w:tabs>
           <w:tab w:val="left" w:pos="1950"/>
         </w:tabs>
-        <w:rPr>
-          <w:rFonts w:ascii="Times New Roman" w:hAnsi="Times New Roman" w:cs="Times New Roman"/>
-          <w:sz w:val="24"/>
-          <w:szCs w:val="24"/>
-        </w:rPr>
-      </w:pPr>
-      <w:r>
-        <w:rPr>
-          <w:rFonts w:ascii="Times New Roman" w:hAnsi="Times New Roman" w:cs="Times New Roman"/>
-          <w:sz w:val="24"/>
-          <w:szCs w:val="24"/>
-        </w:rPr>
-        <w:t>Si hay dos o mas líneas en la red metro ya ninguna línea se puede eliminar.</w:t>
-      </w:r>
-    </w:p>
-    <w:p>
-      <w:pPr>
-        <w:tabs>
-          <w:tab w:val="left" w:pos="1950"/>
-        </w:tabs>
-        <w:rPr>
-          <w:rFonts w:ascii="Times New Roman" w:hAnsi="Times New Roman" w:cs="Times New Roman"/>
-          <w:sz w:val="24"/>
-          <w:szCs w:val="24"/>
-        </w:rPr>
-      </w:pPr>
-      <w:r>
-        <w:rPr>
-          <w:rFonts w:ascii="Times New Roman" w:hAnsi="Times New Roman" w:cs="Times New Roman"/>
-          <w:sz w:val="24"/>
-          <w:szCs w:val="24"/>
-        </w:rPr>
-        <w:t>El caso de las estaciones solo se crea de a una estación si se desea crear otra se debe volver a ingresar desde el menú</w:t>
-      </w:r>
-      <w:r>
-        <w:rPr>
-          <w:rFonts w:ascii="Times New Roman" w:hAnsi="Times New Roman" w:cs="Times New Roman"/>
-          <w:sz w:val="24"/>
-          <w:szCs w:val="24"/>
-        </w:rPr>
-        <w:t>.</w:t>
-      </w:r>
-    </w:p>
-    <w:p>
-      <w:pPr>
-        <w:tabs>
-          <w:tab w:val="left" w:pos="1950"/>
-        </w:tabs>
-        <w:rPr>
-          <w:rFonts w:ascii="Times New Roman" w:hAnsi="Times New Roman" w:cs="Times New Roman"/>
-          <w:sz w:val="24"/>
-          <w:szCs w:val="24"/>
-        </w:rPr>
-      </w:pPr>
-      <w:r>
-        <w:rPr>
-          <w:rFonts w:ascii="Times New Roman" w:hAnsi="Times New Roman" w:cs="Times New Roman"/>
-          <w:sz w:val="24"/>
-          <w:szCs w:val="24"/>
-        </w:rPr>
-        <w:t>En el menú principal se incluyo el punto I para el calculo de los tiempos entre estaciones que este aparecía como un subprograma en el archivo del desafío 2.</w:t>
-      </w:r>
-    </w:p>
-    <w:p>
-      <w:pPr>
-        <w:tabs>
-          <w:tab w:val="left" w:pos="1950"/>
-        </w:tabs>
-        <w:rPr>
-          <w:rFonts w:ascii="Times New Roman" w:hAnsi="Times New Roman" w:cs="Times New Roman"/>
-          <w:sz w:val="24"/>
-          <w:szCs w:val="24"/>
-        </w:rPr>
-      </w:pPr>
-    </w:p>
-    <w:p>
-      <w:pPr>
-        <w:tabs>
-          <w:tab w:val="left" w:pos="1950"/>
-        </w:tabs>
+        <w:ind w:left="1950" w:hanging="1950"/>
         <w:rPr>
           <w:rFonts w:ascii="Times New Roman" w:hAnsi="Times New Roman" w:cs="Times New Roman"/>
           <w:sz w:val="24"/>
@@ -3760,7 +3878,7 @@
 </file>
 
 <file path=word/endnotes.xml><?xml version="1.0" encoding="utf-8"?>
-<w:endnotes xmlns:wpc="http://schemas.microsoft.com/office/word/2010/wordprocessingCanvas" xmlns:cx="http://schemas.microsoft.com/office/drawing/2014/chartex" xmlns:cx1="http://schemas.microsoft.com/office/drawing/2015/9/8/chartex" xmlns:cx2="http://schemas.microsoft.com/office/drawing/2015/10/21/chartex" xmlns:cx3="http://schemas.microsoft.com/office/drawing/2016/5/9/chartex" xmlns:cx4="http://schemas.microsoft.com/office/drawing/2016/5/10/chartex" xmlns:cx5="http://schemas.microsoft.com/office/drawing/2016/5/11/chartex" xmlns:cx6="http://schemas.microsoft.com/office/drawing/2016/5/12/chartex" xmlns:cx7="http://schemas.microsoft.com/office/drawing/2016/5/13/chartex" xmlns:cx8="http://schemas.microsoft.com/office/drawing/2016/5/14/chartex" xmlns:mc="http://schemas.openxmlformats.org/markup-compatibility/2006" xmlns:aink="http://schemas.microsoft.com/office/drawing/2016/ink" xmlns:am3d="http://schemas.microsoft.com/office/drawing/2017/model3d" xmlns:o="urn:schemas-microsoft-com:office:office" xmlns:oel="http://schemas.microsoft.com/office/2019/extlst" xmlns:r="http://schemas.openxmlformats.org/officeDocument/2006/relationships" xmlns:m="http://schemas.openxmlformats.org/officeDocument/2006/math" xmlns:v="urn:schemas-microsoft-com:vml" xmlns:wp14="http://schemas.microsoft.com/office/word/2010/wordprocessingDrawing" xmlns:wp="http://schemas.openxmlformats.org/drawingml/2006/wordprocessingDrawing" xmlns:w10="urn:schemas-microsoft-com:office:word" xmlns:w="http://schemas.openxmlformats.org/wordprocessingml/2006/main" xmlns:w14="http://schemas.microsoft.com/office/word/2010/wordml" xmlns:w15="http://schemas.microsoft.com/office/word/2012/wordml" xmlns:w16cex="http://schemas.microsoft.com/office/word/2018/wordml/cex" xmlns:w16cid="http://schemas.microsoft.com/office/word/2016/wordml/cid" xmlns:w16="http://schemas.microsoft.com/office/word/2018/wordml" xmlns:w16du="http://schemas.microsoft.com/office/word/2023/wordml/word16du" xmlns:w16sdtdh="http://schemas.microsoft.com/office/word/2020/wordml/sdtdatahash" xmlns:w16se="http://schemas.microsoft.com/office/word/2015/wordml/symex" xmlns:wpg="http://schemas.microsoft.com/office/word/2010/wordprocessingGroup" xmlns:wpi="http://schemas.microsoft.com/office/word/2010/wordprocessingInk" xmlns:wne="http://schemas.microsoft.com/office/word/2006/wordml" xmlns:wps="http://schemas.microsoft.com/office/word/2010/wordprocessingShape" mc:Ignorable="w14 w15 w16se w16cid w16 w16cex w16sdtdh w16du wp14">
+<w:endnotes xmlns:wpc="http://schemas.microsoft.com/office/word/2010/wordprocessingCanvas" xmlns:cx="http://schemas.microsoft.com/office/drawing/2014/chartex" xmlns:cx1="http://schemas.microsoft.com/office/drawing/2015/9/8/chartex" xmlns:cx2="http://schemas.microsoft.com/office/drawing/2015/10/21/chartex" xmlns:cx3="http://schemas.microsoft.com/office/drawing/2016/5/9/chartex" xmlns:cx4="http://schemas.microsoft.com/office/drawing/2016/5/10/chartex" xmlns:cx5="http://schemas.microsoft.com/office/drawing/2016/5/11/chartex" xmlns:cx6="http://schemas.microsoft.com/office/drawing/2016/5/12/chartex" xmlns:cx7="http://schemas.microsoft.com/office/drawing/2016/5/13/chartex" xmlns:cx8="http://schemas.microsoft.com/office/drawing/2016/5/14/chartex" xmlns:mc="http://schemas.openxmlformats.org/markup-compatibility/2006" xmlns:aink="http://schemas.microsoft.com/office/drawing/2016/ink" xmlns:am3d="http://schemas.microsoft.com/office/drawing/2017/model3d" xmlns:o="urn:schemas-microsoft-com:office:office" xmlns:oel="http://schemas.microsoft.com/office/2019/extlst" xmlns:r="http://schemas.openxmlformats.org/officeDocument/2006/relationships" xmlns:m="http://schemas.openxmlformats.org/officeDocument/2006/math" xmlns:v="urn:schemas-microsoft-com:vml" xmlns:wp14="http://schemas.microsoft.com/office/word/2010/wordprocessingDrawing" xmlns:wp="http://schemas.openxmlformats.org/drawingml/2006/wordprocessingDrawing" xmlns:w10="urn:schemas-microsoft-com:office:word" xmlns:w="http://schemas.openxmlformats.org/wordprocessingml/2006/main" xmlns:w14="http://schemas.microsoft.com/office/word/2010/wordml" xmlns:w15="http://schemas.microsoft.com/office/word/2012/wordml" xmlns:w16cex="http://schemas.microsoft.com/office/word/2018/wordml/cex" xmlns:w16cid="http://schemas.microsoft.com/office/word/2016/wordml/cid" xmlns:w16="http://schemas.microsoft.com/office/word/2018/wordml" xmlns:w16sdtdh="http://schemas.microsoft.com/office/word/2020/wordml/sdtdatahash" xmlns:w16se="http://schemas.microsoft.com/office/word/2015/wordml/symex" xmlns:wpg="http://schemas.microsoft.com/office/word/2010/wordprocessingGroup" xmlns:wpi="http://schemas.microsoft.com/office/word/2010/wordprocessingInk" xmlns:wne="http://schemas.microsoft.com/office/word/2006/wordml" xmlns:wps="http://schemas.microsoft.com/office/word/2010/wordprocessingShape" mc:Ignorable="w14 w15 w16se w16cid w16 w16cex w16sdtdh wp14">
   <w:endnote w:type="separator" w:id="-1">
     <w:p>
       <w:pPr>
@@ -3785,7 +3903,7 @@
 </file>
 
 <file path=word/footnotes.xml><?xml version="1.0" encoding="utf-8"?>
-<w:footnotes xmlns:wpc="http://schemas.microsoft.com/office/word/2010/wordprocessingCanvas" xmlns:cx="http://schemas.microsoft.com/office/drawing/2014/chartex" xmlns:cx1="http://schemas.microsoft.com/office/drawing/2015/9/8/chartex" xmlns:cx2="http://schemas.microsoft.com/office/drawing/2015/10/21/chartex" xmlns:cx3="http://schemas.microsoft.com/office/drawing/2016/5/9/chartex" xmlns:cx4="http://schemas.microsoft.com/office/drawing/2016/5/10/chartex" xmlns:cx5="http://schemas.microsoft.com/office/drawing/2016/5/11/chartex" xmlns:cx6="http://schemas.microsoft.com/office/drawing/2016/5/12/chartex" xmlns:cx7="http://schemas.microsoft.com/office/drawing/2016/5/13/chartex" xmlns:cx8="http://schemas.microsoft.com/office/drawing/2016/5/14/chartex" xmlns:mc="http://schemas.openxmlformats.org/markup-compatibility/2006" xmlns:aink="http://schemas.microsoft.com/office/drawing/2016/ink" xmlns:am3d="http://schemas.microsoft.com/office/drawing/2017/model3d" xmlns:o="urn:schemas-microsoft-com:office:office" xmlns:oel="http://schemas.microsoft.com/office/2019/extlst" xmlns:r="http://schemas.openxmlformats.org/officeDocument/2006/relationships" xmlns:m="http://schemas.openxmlformats.org/officeDocument/2006/math" xmlns:v="urn:schemas-microsoft-com:vml" xmlns:wp14="http://schemas.microsoft.com/office/word/2010/wordprocessingDrawing" xmlns:wp="http://schemas.openxmlformats.org/drawingml/2006/wordprocessingDrawing" xmlns:w10="urn:schemas-microsoft-com:office:word" xmlns:w="http://schemas.openxmlformats.org/wordprocessingml/2006/main" xmlns:w14="http://schemas.microsoft.com/office/word/2010/wordml" xmlns:w15="http://schemas.microsoft.com/office/word/2012/wordml" xmlns:w16cex="http://schemas.microsoft.com/office/word/2018/wordml/cex" xmlns:w16cid="http://schemas.microsoft.com/office/word/2016/wordml/cid" xmlns:w16="http://schemas.microsoft.com/office/word/2018/wordml" xmlns:w16du="http://schemas.microsoft.com/office/word/2023/wordml/word16du" xmlns:w16sdtdh="http://schemas.microsoft.com/office/word/2020/wordml/sdtdatahash" xmlns:w16se="http://schemas.microsoft.com/office/word/2015/wordml/symex" xmlns:wpg="http://schemas.microsoft.com/office/word/2010/wordprocessingGroup" xmlns:wpi="http://schemas.microsoft.com/office/word/2010/wordprocessingInk" xmlns:wne="http://schemas.microsoft.com/office/word/2006/wordml" xmlns:wps="http://schemas.microsoft.com/office/word/2010/wordprocessingShape" mc:Ignorable="w14 w15 w16se w16cid w16 w16cex w16sdtdh w16du wp14">
+<w:footnotes xmlns:wpc="http://schemas.microsoft.com/office/word/2010/wordprocessingCanvas" xmlns:cx="http://schemas.microsoft.com/office/drawing/2014/chartex" xmlns:cx1="http://schemas.microsoft.com/office/drawing/2015/9/8/chartex" xmlns:cx2="http://schemas.microsoft.com/office/drawing/2015/10/21/chartex" xmlns:cx3="http://schemas.microsoft.com/office/drawing/2016/5/9/chartex" xmlns:cx4="http://schemas.microsoft.com/office/drawing/2016/5/10/chartex" xmlns:cx5="http://schemas.microsoft.com/office/drawing/2016/5/11/chartex" xmlns:cx6="http://schemas.microsoft.com/office/drawing/2016/5/12/chartex" xmlns:cx7="http://schemas.microsoft.com/office/drawing/2016/5/13/chartex" xmlns:cx8="http://schemas.microsoft.com/office/drawing/2016/5/14/chartex" xmlns:mc="http://schemas.openxmlformats.org/markup-compatibility/2006" xmlns:aink="http://schemas.microsoft.com/office/drawing/2016/ink" xmlns:am3d="http://schemas.microsoft.com/office/drawing/2017/model3d" xmlns:o="urn:schemas-microsoft-com:office:office" xmlns:oel="http://schemas.microsoft.com/office/2019/extlst" xmlns:r="http://schemas.openxmlformats.org/officeDocument/2006/relationships" xmlns:m="http://schemas.openxmlformats.org/officeDocument/2006/math" xmlns:v="urn:schemas-microsoft-com:vml" xmlns:wp14="http://schemas.microsoft.com/office/word/2010/wordprocessingDrawing" xmlns:wp="http://schemas.openxmlformats.org/drawingml/2006/wordprocessingDrawing" xmlns:w10="urn:schemas-microsoft-com:office:word" xmlns:w="http://schemas.openxmlformats.org/wordprocessingml/2006/main" xmlns:w14="http://schemas.microsoft.com/office/word/2010/wordml" xmlns:w15="http://schemas.microsoft.com/office/word/2012/wordml" xmlns:w16cex="http://schemas.microsoft.com/office/word/2018/wordml/cex" xmlns:w16cid="http://schemas.microsoft.com/office/word/2016/wordml/cid" xmlns:w16="http://schemas.microsoft.com/office/word/2018/wordml" xmlns:w16sdtdh="http://schemas.microsoft.com/office/word/2020/wordml/sdtdatahash" xmlns:w16se="http://schemas.microsoft.com/office/word/2015/wordml/symex" xmlns:wpg="http://schemas.microsoft.com/office/word/2010/wordprocessingGroup" xmlns:wpi="http://schemas.microsoft.com/office/word/2010/wordprocessingInk" xmlns:wne="http://schemas.microsoft.com/office/word/2006/wordml" xmlns:wps="http://schemas.microsoft.com/office/word/2010/wordprocessingShape" mc:Ignorable="w14 w15 w16se w16cid w16 w16cex w16sdtdh wp14">
   <w:footnote w:type="separator" w:id="-1">
     <w:p>
       <w:pPr>
@@ -3810,7 +3928,7 @@
 </file>
 
 <file path=word/numbering.xml><?xml version="1.0" encoding="utf-8"?>
-<w:numbering xmlns:wpc="http://schemas.microsoft.com/office/word/2010/wordprocessingCanvas" xmlns:cx="http://schemas.microsoft.com/office/drawing/2014/chartex" xmlns:cx1="http://schemas.microsoft.com/office/drawing/2015/9/8/chartex" xmlns:cx2="http://schemas.microsoft.com/office/drawing/2015/10/21/chartex" xmlns:cx3="http://schemas.microsoft.com/office/drawing/2016/5/9/chartex" xmlns:cx4="http://schemas.microsoft.com/office/drawing/2016/5/10/chartex" xmlns:cx5="http://schemas.microsoft.com/office/drawing/2016/5/11/chartex" xmlns:cx6="http://schemas.microsoft.com/office/drawing/2016/5/12/chartex" xmlns:cx7="http://schemas.microsoft.com/office/drawing/2016/5/13/chartex" xmlns:cx8="http://schemas.microsoft.com/office/drawing/2016/5/14/chartex" xmlns:mc="http://schemas.openxmlformats.org/markup-compatibility/2006" xmlns:aink="http://schemas.microsoft.com/office/drawing/2016/ink" xmlns:am3d="http://schemas.microsoft.com/office/drawing/2017/model3d" xmlns:o="urn:schemas-microsoft-com:office:office" xmlns:oel="http://schemas.microsoft.com/office/2019/extlst" xmlns:r="http://schemas.openxmlformats.org/officeDocument/2006/relationships" xmlns:m="http://schemas.openxmlformats.org/officeDocument/2006/math" xmlns:v="urn:schemas-microsoft-com:vml" xmlns:wp14="http://schemas.microsoft.com/office/word/2010/wordprocessingDrawing" xmlns:wp="http://schemas.openxmlformats.org/drawingml/2006/wordprocessingDrawing" xmlns:w10="urn:schemas-microsoft-com:office:word" xmlns:w="http://schemas.openxmlformats.org/wordprocessingml/2006/main" xmlns:w14="http://schemas.microsoft.com/office/word/2010/wordml" xmlns:w15="http://schemas.microsoft.com/office/word/2012/wordml" xmlns:w16cex="http://schemas.microsoft.com/office/word/2018/wordml/cex" xmlns:w16cid="http://schemas.microsoft.com/office/word/2016/wordml/cid" xmlns:w16="http://schemas.microsoft.com/office/word/2018/wordml" xmlns:w16du="http://schemas.microsoft.com/office/word/2023/wordml/word16du" xmlns:w16sdtdh="http://schemas.microsoft.com/office/word/2020/wordml/sdtdatahash" xmlns:w16se="http://schemas.microsoft.com/office/word/2015/wordml/symex" xmlns:wpg="http://schemas.microsoft.com/office/word/2010/wordprocessingGroup" xmlns:wpi="http://schemas.microsoft.com/office/word/2010/wordprocessingInk" xmlns:wne="http://schemas.microsoft.com/office/word/2006/wordml" xmlns:wps="http://schemas.microsoft.com/office/word/2010/wordprocessingShape" mc:Ignorable="w14 w15 w16se w16cid w16 w16cex w16sdtdh w16du wp14">
+<w:numbering xmlns:wpc="http://schemas.microsoft.com/office/word/2010/wordprocessingCanvas" xmlns:cx="http://schemas.microsoft.com/office/drawing/2014/chartex" xmlns:cx1="http://schemas.microsoft.com/office/drawing/2015/9/8/chartex" xmlns:cx2="http://schemas.microsoft.com/office/drawing/2015/10/21/chartex" xmlns:cx3="http://schemas.microsoft.com/office/drawing/2016/5/9/chartex" xmlns:cx4="http://schemas.microsoft.com/office/drawing/2016/5/10/chartex" xmlns:cx5="http://schemas.microsoft.com/office/drawing/2016/5/11/chartex" xmlns:cx6="http://schemas.microsoft.com/office/drawing/2016/5/12/chartex" xmlns:cx7="http://schemas.microsoft.com/office/drawing/2016/5/13/chartex" xmlns:cx8="http://schemas.microsoft.com/office/drawing/2016/5/14/chartex" xmlns:mc="http://schemas.openxmlformats.org/markup-compatibility/2006" xmlns:aink="http://schemas.microsoft.com/office/drawing/2016/ink" xmlns:am3d="http://schemas.microsoft.com/office/drawing/2017/model3d" xmlns:o="urn:schemas-microsoft-com:office:office" xmlns:oel="http://schemas.microsoft.com/office/2019/extlst" xmlns:r="http://schemas.openxmlformats.org/officeDocument/2006/relationships" xmlns:m="http://schemas.openxmlformats.org/officeDocument/2006/math" xmlns:v="urn:schemas-microsoft-com:vml" xmlns:wp14="http://schemas.microsoft.com/office/word/2010/wordprocessingDrawing" xmlns:wp="http://schemas.openxmlformats.org/drawingml/2006/wordprocessingDrawing" xmlns:w10="urn:schemas-microsoft-com:office:word" xmlns:w="http://schemas.openxmlformats.org/wordprocessingml/2006/main" xmlns:w14="http://schemas.microsoft.com/office/word/2010/wordml" xmlns:w15="http://schemas.microsoft.com/office/word/2012/wordml" xmlns:w16cex="http://schemas.microsoft.com/office/word/2018/wordml/cex" xmlns:w16cid="http://schemas.microsoft.com/office/word/2016/wordml/cid" xmlns:w16="http://schemas.microsoft.com/office/word/2018/wordml" xmlns:w16sdtdh="http://schemas.microsoft.com/office/word/2020/wordml/sdtdatahash" xmlns:w16se="http://schemas.microsoft.com/office/word/2015/wordml/symex" xmlns:wpg="http://schemas.microsoft.com/office/word/2010/wordprocessingGroup" xmlns:wpi="http://schemas.microsoft.com/office/word/2010/wordprocessingInk" xmlns:wne="http://schemas.microsoft.com/office/word/2006/wordml" xmlns:wps="http://schemas.microsoft.com/office/word/2010/wordprocessingShape" mc:Ignorable="w14 w15 w16se w16cid w16 w16cex w16sdtdh wp14">
   <w:abstractNum w:abstractNumId="0" w15:restartNumberingAfterBreak="0">
     <w:nsid w:val="09104F9E"/>
     <w:multiLevelType w:val="hybridMultilevel"/>
@@ -4208,7 +4326,7 @@
 </file>
 
 <file path=word/styles.xml><?xml version="1.0" encoding="utf-8"?>
-<w:styles xmlns:mc="http://schemas.openxmlformats.org/markup-compatibility/2006" xmlns:r="http://schemas.openxmlformats.org/officeDocument/2006/relationships" xmlns:w="http://schemas.openxmlformats.org/wordprocessingml/2006/main" xmlns:w14="http://schemas.microsoft.com/office/word/2010/wordml" xmlns:w15="http://schemas.microsoft.com/office/word/2012/wordml" xmlns:w16cex="http://schemas.microsoft.com/office/word/2018/wordml/cex" xmlns:w16cid="http://schemas.microsoft.com/office/word/2016/wordml/cid" xmlns:w16="http://schemas.microsoft.com/office/word/2018/wordml" xmlns:w16du="http://schemas.microsoft.com/office/word/2023/wordml/word16du" xmlns:w16sdtdh="http://schemas.microsoft.com/office/word/2020/wordml/sdtdatahash" xmlns:w16se="http://schemas.microsoft.com/office/word/2015/wordml/symex" mc:Ignorable="w14 w15 w16se w16cid w16 w16cex w16sdtdh w16du">
+<w:styles xmlns:mc="http://schemas.openxmlformats.org/markup-compatibility/2006" xmlns:r="http://schemas.openxmlformats.org/officeDocument/2006/relationships" xmlns:w="http://schemas.openxmlformats.org/wordprocessingml/2006/main" xmlns:w14="http://schemas.microsoft.com/office/word/2010/wordml" xmlns:w15="http://schemas.microsoft.com/office/word/2012/wordml" xmlns:w16cex="http://schemas.microsoft.com/office/word/2018/wordml/cex" xmlns:w16cid="http://schemas.microsoft.com/office/word/2016/wordml/cid" xmlns:w16="http://schemas.microsoft.com/office/word/2018/wordml" xmlns:w16sdtdh="http://schemas.microsoft.com/office/word/2020/wordml/sdtdatahash" xmlns:w16se="http://schemas.microsoft.com/office/word/2015/wordml/symex" mc:Ignorable="w14 w15 w16se w16cid w16 w16cex w16sdtdh">
   <w:docDefaults>
     <w:rPrDefault>
       <w:rPr>

</xml_diff>